<commit_message>
Entrega FINAL     Termine la impelementacion con Frameworks         Agregue un red neuronal con pytorch         Agregue un random forest con sklearn     Termine el Reporte         Agregue la seccion de Frameworks         Agregue la seccion de resultados de Frameworks         Agregue la seccion de conclusiones de Frameworks         Y modifique la seccion de referencias     Despues de esto me ire a dormir porque ya no puedo mas <3
</commit_message>
<xml_diff>
--- a/Reporte/Reporte.docx
+++ b/Reporte/Reporte.docx
@@ -805,7 +805,15 @@
         <w:t xml:space="preserve"> </w:t>
       </w:r>
       <w:r>
-        <w:t>This decade (2020) has undoubtedly been the era of Machine Learning; it seems like every company is looking to implement this technology into their products. Machine Learning has proven to be a powerful tool in various industries, from automotive to healthcare. In the context of home appliances, especially dryers, the use of Machine Learning opens up new possibilities to enhance efficiency, optimize performance, and personalize the user experience.</w:t>
+        <w:t xml:space="preserve">This decade (2020) has undoubtedly been the era of Machine Learning; it seems like every company is looking to implement this technology into their products. Machine Learning has proven to be a powerful tool in various industries, from automotive to healthcare. In the context of home appliances, especially dryers, the use of Machine Learning </w:t>
+      </w:r>
+      <w:proofErr w:type="gramStart"/>
+      <w:r>
+        <w:t>opens up</w:t>
+      </w:r>
+      <w:proofErr w:type="gramEnd"/>
+      <w:r>
+        <w:t xml:space="preserve"> new possibilities to enhance efficiency, optimize performance, and personalize the user experience.</w:t>
       </w:r>
     </w:p>
     <w:p>
@@ -878,7 +886,7 @@
     </w:p>
     <w:p>
       <w:pPr>
-        <w:pStyle w:val="Heading1"/>
+        <w:pStyle w:val="Ttulo1"/>
       </w:pPr>
       <w:r>
         <w:t xml:space="preserve">Introducción </w:t>
@@ -897,6 +905,12 @@
         </w:rPr>
         <w:t>Esta década (2020) ha sido definitivamente la década del Machine Learning; pareciera que todas las empresas buscan implementar esta tecnología en cada uno de sus productos. El Machine Learning ha demostrado ser una herramienta poderosa en diversas industrias, desde la automotriz hasta la salud. En el contexto de los electrodomésticos, particularmente en las secadoras, el uso de Machine Learning abre nuevas posibilidades para mejorar la eficiencia, optimizar el rendimiento y personalizar la experiencia del usuario.</w:t>
       </w:r>
+      <w:r>
+        <w:rPr>
+          <w:lang w:val="es-MX"/>
+        </w:rPr>
+        <w:t>[1]</w:t>
+      </w:r>
     </w:p>
     <w:p>
       <w:pPr>
@@ -942,7 +956,7 @@
     </w:p>
     <w:p>
       <w:pPr>
-        <w:pStyle w:val="Heading1"/>
+        <w:pStyle w:val="Ttulo1"/>
       </w:pPr>
       <w:r>
         <w:t>desarrollo</w:t>
@@ -950,7 +964,7 @@
     </w:p>
     <w:p>
       <w:pPr>
-        <w:pStyle w:val="Heading2"/>
+        <w:pStyle w:val="Ttulo2"/>
       </w:pPr>
       <w:r>
         <w:t>¿Como funciona tu Secadora?</w:t>
@@ -1006,7 +1020,7 @@
     </w:p>
     <w:p>
       <w:pPr>
-        <w:pStyle w:val="Heading2"/>
+        <w:pStyle w:val="Ttulo2"/>
       </w:pPr>
       <w:r>
         <w:t>Machine Learning para Secadoras</w:t>
@@ -1121,7 +1135,7 @@
     </w:p>
     <w:p>
       <w:pPr>
-        <w:pStyle w:val="Heading1"/>
+        <w:pStyle w:val="Ttulo1"/>
       </w:pPr>
       <w:r>
         <w:t xml:space="preserve">Implementación </w:t>
@@ -1143,7 +1157,7 @@
     </w:p>
     <w:p>
       <w:pPr>
-        <w:pStyle w:val="Heading5"/>
+        <w:pStyle w:val="Ttulo5"/>
         <w:numPr>
           <w:ilvl w:val="0"/>
           <w:numId w:val="27"/>
@@ -1222,7 +1236,7 @@
     </w:p>
     <w:p>
       <w:pPr>
-        <w:pStyle w:val="Heading5"/>
+        <w:pStyle w:val="Ttulo5"/>
         <w:numPr>
           <w:ilvl w:val="0"/>
           <w:numId w:val="27"/>
@@ -1323,7 +1337,7 @@
     </w:p>
     <w:p>
       <w:pPr>
-        <w:pStyle w:val="Heading5"/>
+        <w:pStyle w:val="Ttulo5"/>
         <w:numPr>
           <w:ilvl w:val="0"/>
           <w:numId w:val="27"/>
@@ -1360,7 +1374,7 @@
     </w:p>
     <w:p>
       <w:pPr>
-        <w:pStyle w:val="Heading1"/>
+        <w:pStyle w:val="Ttulo1"/>
       </w:pPr>
       <w:r>
         <w:t>ETL</w:t>
@@ -1382,7 +1396,7 @@
     </w:p>
     <w:p>
       <w:pPr>
-        <w:pStyle w:val="Heading2"/>
+        <w:pStyle w:val="Ttulo2"/>
       </w:pPr>
       <w:r>
         <w:t>Leyendo el experimento</w:t>
@@ -1399,7 +1413,21 @@
         <w:rPr>
           <w:lang w:val="es-MX"/>
         </w:rPr>
-        <w:t xml:space="preserve">Como mencioné el raw data me fue entregado en un formato tosco y complicado de leer, Excel tiene sus limitaciones a la hora de manejar grandes volúmenes de datos, sobre todo cuando se hace de manera incorrecta, es por esto que me dieron varios “Libros” de datos, y cada página de estos correspondía a un experimento o prueba realizada con la secadora. </w:t>
+        <w:t xml:space="preserve">Como mencioné el raw data me fue entregado en un formato tosco y complicado de leer, Excel tiene sus limitaciones a la hora de manejar grandes volúmenes de datos, sobre todo cuando se hace de manera incorrecta, es por esto </w:t>
+      </w:r>
+      <w:proofErr w:type="gramStart"/>
+      <w:r>
+        <w:rPr>
+          <w:lang w:val="es-MX"/>
+        </w:rPr>
+        <w:t>que</w:t>
+      </w:r>
+      <w:proofErr w:type="gramEnd"/>
+      <w:r>
+        <w:rPr>
+          <w:lang w:val="es-MX"/>
+        </w:rPr>
+        <w:t xml:space="preserve"> me dieron varios “Libros” de datos, y cada página de estos correspondía a un experimento o prueba realizada con la secadora. </w:t>
       </w:r>
     </w:p>
     <w:p>
@@ -1531,7 +1559,21 @@
         <w:rPr>
           <w:lang w:val="es-MX"/>
         </w:rPr>
-        <w:t xml:space="preserve"> todos estos libros en un solo data frame de Pandas, para poder agilizar cualquier operación que decidiera aplicar a esta información.</w:t>
+        <w:t xml:space="preserve"> todos estos libros en un solo data </w:t>
+      </w:r>
+      <w:proofErr w:type="gramStart"/>
+      <w:r>
+        <w:rPr>
+          <w:lang w:val="es-MX"/>
+        </w:rPr>
+        <w:t>frame</w:t>
+      </w:r>
+      <w:proofErr w:type="gramEnd"/>
+      <w:r>
+        <w:rPr>
+          <w:lang w:val="es-MX"/>
+        </w:rPr>
+        <w:t xml:space="preserve"> de Pandas, para poder agilizar cualquier operación que decidiera aplicar a esta información.</w:t>
       </w:r>
     </w:p>
     <w:p>
@@ -1675,7 +1717,7 @@
     </w:p>
     <w:p>
       <w:pPr>
-        <w:pStyle w:val="Heading2"/>
+        <w:pStyle w:val="Ttulo2"/>
       </w:pPr>
       <w:r>
         <w:t>Limpiando el Data Set</w:t>
@@ -1697,7 +1739,7 @@
     </w:p>
     <w:tbl>
       <w:tblPr>
-        <w:tblStyle w:val="TableGrid"/>
+        <w:tblStyle w:val="Tablaconcuadrcula"/>
         <w:tblW w:w="0" w:type="dxa"/>
         <w:tblLook w:val="04A0" w:firstRow="1" w:lastRow="0" w:firstColumn="1" w:lastColumn="0" w:noHBand="0" w:noVBand="1"/>
       </w:tblPr>
@@ -2403,7 +2445,15 @@
         <w:pStyle w:val="Text"/>
       </w:pPr>
       <w:r>
-        <w:t>Podemos observar como la humedad dentro de la secadora baja con respecto al tiempo, podemos ver como ciertos ciclos le toma mas tiempo bajar mientras que otros le toma menos tiempo, algunos experimentos parecen empezar con una humedad mas baja que otros.</w:t>
+        <w:t xml:space="preserve">Podemos observar como la humedad dentro de la secadora baja con respecto al tiempo, podemos ver como ciertos ciclos le toma mas tiempo bajar mientras que </w:t>
+      </w:r>
+      <w:proofErr w:type="gramStart"/>
+      <w:r>
+        <w:t>otros le toma menos tiempo</w:t>
+      </w:r>
+      <w:proofErr w:type="gramEnd"/>
+      <w:r>
+        <w:t>, algunos experimentos parecen empezar con una humedad mas baja que otros.</w:t>
       </w:r>
     </w:p>
     <w:p>
@@ -2713,7 +2763,21 @@
         <w:rPr>
           <w:lang w:val="es-MX"/>
         </w:rPr>
-        <w:t>Filtered’. Aun ocuparemos Features como ‘Weight’ o la ‘Restricction’ para enviar nuestras muestras en rangos específicos. En cuanto a la variables como la ‘T-A Amb’ , ‘RH Amb’ las descartamos por la poca diferencia que hay entre las muestras y los experimentos de modo que solo sesgarían al modelo al repetirse o tendrían un peso muy bajo. ‘Energy’ y ‘Potenza’ las descartamos por recomendación de MABE, nos comentaron que los sensores encargados de medir estas variables realmente no median algo significativo (‘la potencia del motor o de algún sistema del cual podamos inferir la clase de ropa).</w:t>
+        <w:t>Filtered’. Aun ocuparemos Features como ‘Weight’ o la ‘Restricction’ para enviar nuestras muestras en rangos específicos. En cuanto a la variables como la ‘T-A Amb</w:t>
+      </w:r>
+      <w:proofErr w:type="gramStart"/>
+      <w:r>
+        <w:rPr>
+          <w:lang w:val="es-MX"/>
+        </w:rPr>
+        <w:t>’ ,</w:t>
+      </w:r>
+      <w:proofErr w:type="gramEnd"/>
+      <w:r>
+        <w:rPr>
+          <w:lang w:val="es-MX"/>
+        </w:rPr>
+        <w:t xml:space="preserve"> ‘RH Amb’ las descartamos por la poca diferencia que hay entre las muestras y los experimentos de modo que solo sesgarían al modelo al repetirse o tendrían un peso muy bajo. ‘Energy’ y ‘Potenza’ las descartamos por recomendación de MABE, nos comentaron que los sensores encargados de medir estas variables realmente no median algo significativo (‘la potencia del motor o de algún sistema del cual podamos inferir la clase de ropa).</w:t>
       </w:r>
     </w:p>
     <w:p>
@@ -2839,7 +2903,21 @@
         <w:rPr>
           <w:lang w:val="es-419"/>
         </w:rPr>
-        <w:t xml:space="preserve"> ‘Filtered’ por otro lado parece diferir más en su media aunque </w:t>
+        <w:t xml:space="preserve"> ‘Filtered’ por otro lado parece diferir más en su </w:t>
+      </w:r>
+      <w:proofErr w:type="gramStart"/>
+      <w:r>
+        <w:rPr>
+          <w:lang w:val="es-419"/>
+        </w:rPr>
+        <w:t>media</w:t>
+      </w:r>
+      <w:proofErr w:type="gramEnd"/>
+      <w:r>
+        <w:rPr>
+          <w:lang w:val="es-419"/>
+        </w:rPr>
+        <w:t xml:space="preserve"> aunque </w:t>
       </w:r>
       <w:r>
         <w:rPr>
@@ -3005,7 +3083,21 @@
         <w:rPr>
           <w:lang w:val="es-419"/>
         </w:rPr>
-        <w:t xml:space="preserve">Inlet’, ‘Outlet’ y ‘Filtered’ es por eso que mantendremos estos valores para nuestro modelos de ML, puesto que </w:t>
+        <w:t xml:space="preserve">Inlet’, ‘Outlet’ y ‘Filtered’ es por eso que mantendremos estos valores para </w:t>
+      </w:r>
+      <w:proofErr w:type="gramStart"/>
+      <w:r>
+        <w:rPr>
+          <w:lang w:val="es-419"/>
+        </w:rPr>
+        <w:t>nuestro modelos</w:t>
+      </w:r>
+      <w:proofErr w:type="gramEnd"/>
+      <w:r>
+        <w:rPr>
+          <w:lang w:val="es-419"/>
+        </w:rPr>
+        <w:t xml:space="preserve"> de ML, puesto que </w:t>
       </w:r>
       <w:r>
         <w:rPr>
@@ -3026,7 +3118,21 @@
         <w:rPr>
           <w:lang w:val="es-419"/>
         </w:rPr>
-        <w:t>Abajo dejo  las descripciones estadísticas de cada ciclo de secado, por si gustas revisarlo, aunque me parece que las graficas te darán una mejor idea de estos datos.</w:t>
+        <w:t xml:space="preserve">Abajo </w:t>
+      </w:r>
+      <w:proofErr w:type="gramStart"/>
+      <w:r>
+        <w:rPr>
+          <w:lang w:val="es-419"/>
+        </w:rPr>
+        <w:t>dejo  las</w:t>
+      </w:r>
+      <w:proofErr w:type="gramEnd"/>
+      <w:r>
+        <w:rPr>
+          <w:lang w:val="es-419"/>
+        </w:rPr>
+        <w:t xml:space="preserve"> descripciones estadísticas de cada ciclo de secado, por si gustas revisarlo, aunque me parece que las graficas te darán una mejor idea de estos datos.</w:t>
       </w:r>
     </w:p>
     <w:p>
@@ -3039,7 +3145,7 @@
     </w:p>
     <w:tbl>
       <w:tblPr>
-        <w:tblStyle w:val="TableGrid"/>
+        <w:tblStyle w:val="Tablaconcuadrcula"/>
         <w:tblW w:w="0" w:type="auto"/>
         <w:tblLook w:val="04A0" w:firstRow="1" w:lastRow="0" w:firstColumn="1" w:lastColumn="0" w:noHBand="0" w:noVBand="1"/>
       </w:tblPr>
@@ -3115,6 +3221,7 @@
         <w:tc>
           <w:tcPr>
             <w:tcW w:w="1214" w:type="dxa"/>
+            <w:shd w:val="clear" w:color="auto" w:fill="C00000"/>
           </w:tcPr>
           <w:p>
             <w:pPr>
@@ -3132,6 +3239,7 @@
         <w:tc>
           <w:tcPr>
             <w:tcW w:w="1214" w:type="dxa"/>
+            <w:shd w:val="clear" w:color="auto" w:fill="C00000"/>
           </w:tcPr>
           <w:p>
             <w:pPr>
@@ -3149,6 +3257,7 @@
         <w:tc>
           <w:tcPr>
             <w:tcW w:w="1214" w:type="dxa"/>
+            <w:shd w:val="clear" w:color="auto" w:fill="C00000"/>
           </w:tcPr>
           <w:p>
             <w:pPr>
@@ -3171,6 +3280,7 @@
             <w:tcBorders>
               <w:top w:val="single" w:sz="4" w:space="0" w:color="auto"/>
             </w:tcBorders>
+            <w:shd w:val="clear" w:color="auto" w:fill="B4C6E7" w:themeFill="accent5" w:themeFillTint="66"/>
           </w:tcPr>
           <w:p>
             <w:pPr>
@@ -3241,6 +3351,7 @@
         <w:tc>
           <w:tcPr>
             <w:tcW w:w="1214" w:type="dxa"/>
+            <w:shd w:val="clear" w:color="auto" w:fill="B4C6E7" w:themeFill="accent5" w:themeFillTint="66"/>
           </w:tcPr>
           <w:p>
             <w:pPr>
@@ -3311,6 +3422,7 @@
         <w:tc>
           <w:tcPr>
             <w:tcW w:w="1214" w:type="dxa"/>
+            <w:shd w:val="clear" w:color="auto" w:fill="B4C6E7" w:themeFill="accent5" w:themeFillTint="66"/>
           </w:tcPr>
           <w:p>
             <w:pPr>
@@ -3381,6 +3493,7 @@
         <w:tc>
           <w:tcPr>
             <w:tcW w:w="1214" w:type="dxa"/>
+            <w:shd w:val="clear" w:color="auto" w:fill="B4C6E7" w:themeFill="accent5" w:themeFillTint="66"/>
           </w:tcPr>
           <w:p>
             <w:pPr>
@@ -3451,6 +3564,7 @@
         <w:tc>
           <w:tcPr>
             <w:tcW w:w="1214" w:type="dxa"/>
+            <w:shd w:val="clear" w:color="auto" w:fill="B4C6E7" w:themeFill="accent5" w:themeFillTint="66"/>
           </w:tcPr>
           <w:p>
             <w:pPr>
@@ -3521,6 +3635,7 @@
         <w:tc>
           <w:tcPr>
             <w:tcW w:w="1214" w:type="dxa"/>
+            <w:shd w:val="clear" w:color="auto" w:fill="B4C6E7" w:themeFill="accent5" w:themeFillTint="66"/>
           </w:tcPr>
           <w:p>
             <w:pPr>
@@ -3591,6 +3706,7 @@
         <w:tc>
           <w:tcPr>
             <w:tcW w:w="1214" w:type="dxa"/>
+            <w:shd w:val="clear" w:color="auto" w:fill="B4C6E7" w:themeFill="accent5" w:themeFillTint="66"/>
           </w:tcPr>
           <w:p>
             <w:pPr>
@@ -3661,6 +3777,7 @@
         <w:tc>
           <w:tcPr>
             <w:tcW w:w="1214" w:type="dxa"/>
+            <w:shd w:val="clear" w:color="auto" w:fill="B4C6E7" w:themeFill="accent5" w:themeFillTint="66"/>
           </w:tcPr>
           <w:p>
             <w:pPr>
@@ -3731,6 +3848,7 @@
         <w:tc>
           <w:tcPr>
             <w:tcW w:w="1214" w:type="dxa"/>
+            <w:shd w:val="clear" w:color="auto" w:fill="B4C6E7" w:themeFill="accent5" w:themeFillTint="66"/>
           </w:tcPr>
           <w:p>
             <w:pPr>
@@ -3766,6 +3884,7 @@
         <w:tc>
           <w:tcPr>
             <w:tcW w:w="1214" w:type="dxa"/>
+            <w:shd w:val="clear" w:color="auto" w:fill="B4C6E7" w:themeFill="accent5" w:themeFillTint="66"/>
           </w:tcPr>
           <w:p>
             <w:pPr>
@@ -3836,6 +3955,7 @@
         <w:tc>
           <w:tcPr>
             <w:tcW w:w="1214" w:type="dxa"/>
+            <w:shd w:val="clear" w:color="auto" w:fill="B4C6E7" w:themeFill="accent5" w:themeFillTint="66"/>
           </w:tcPr>
           <w:p>
             <w:pPr>
@@ -3906,6 +4026,7 @@
         <w:tc>
           <w:tcPr>
             <w:tcW w:w="1214" w:type="dxa"/>
+            <w:shd w:val="clear" w:color="auto" w:fill="B4C6E7" w:themeFill="accent5" w:themeFillTint="66"/>
           </w:tcPr>
           <w:p>
             <w:pPr>
@@ -3976,6 +4097,7 @@
         <w:tc>
           <w:tcPr>
             <w:tcW w:w="1214" w:type="dxa"/>
+            <w:shd w:val="clear" w:color="auto" w:fill="B4C6E7" w:themeFill="accent5" w:themeFillTint="66"/>
           </w:tcPr>
           <w:p>
             <w:pPr>
@@ -4046,6 +4168,7 @@
         <w:tc>
           <w:tcPr>
             <w:tcW w:w="1214" w:type="dxa"/>
+            <w:shd w:val="clear" w:color="auto" w:fill="B4C6E7" w:themeFill="accent5" w:themeFillTint="66"/>
           </w:tcPr>
           <w:p>
             <w:pPr>
@@ -4116,6 +4239,7 @@
         <w:tc>
           <w:tcPr>
             <w:tcW w:w="1214" w:type="dxa"/>
+            <w:shd w:val="clear" w:color="auto" w:fill="B4C6E7" w:themeFill="accent5" w:themeFillTint="66"/>
           </w:tcPr>
           <w:p>
             <w:pPr>
@@ -4186,6 +4310,7 @@
         <w:tc>
           <w:tcPr>
             <w:tcW w:w="1214" w:type="dxa"/>
+            <w:shd w:val="clear" w:color="auto" w:fill="B4C6E7" w:themeFill="accent5" w:themeFillTint="66"/>
           </w:tcPr>
           <w:p>
             <w:pPr>
@@ -4256,6 +4381,7 @@
         <w:tc>
           <w:tcPr>
             <w:tcW w:w="1214" w:type="dxa"/>
+            <w:shd w:val="clear" w:color="auto" w:fill="B4C6E7" w:themeFill="accent5" w:themeFillTint="66"/>
           </w:tcPr>
           <w:p>
             <w:pPr>
@@ -4326,6 +4452,7 @@
         <w:tc>
           <w:tcPr>
             <w:tcW w:w="1214" w:type="dxa"/>
+            <w:shd w:val="clear" w:color="auto" w:fill="B4C6E7" w:themeFill="accent5" w:themeFillTint="66"/>
           </w:tcPr>
           <w:p>
             <w:pPr>
@@ -4361,6 +4488,7 @@
         <w:tc>
           <w:tcPr>
             <w:tcW w:w="1214" w:type="dxa"/>
+            <w:shd w:val="clear" w:color="auto" w:fill="B4C6E7" w:themeFill="accent5" w:themeFillTint="66"/>
           </w:tcPr>
           <w:p>
             <w:pPr>
@@ -4431,6 +4559,7 @@
         <w:tc>
           <w:tcPr>
             <w:tcW w:w="1214" w:type="dxa"/>
+            <w:shd w:val="clear" w:color="auto" w:fill="B4C6E7" w:themeFill="accent5" w:themeFillTint="66"/>
           </w:tcPr>
           <w:p>
             <w:pPr>
@@ -4501,6 +4630,7 @@
         <w:tc>
           <w:tcPr>
             <w:tcW w:w="1214" w:type="dxa"/>
+            <w:shd w:val="clear" w:color="auto" w:fill="B4C6E7" w:themeFill="accent5" w:themeFillTint="66"/>
           </w:tcPr>
           <w:p>
             <w:pPr>
@@ -4571,6 +4701,7 @@
         <w:tc>
           <w:tcPr>
             <w:tcW w:w="1214" w:type="dxa"/>
+            <w:shd w:val="clear" w:color="auto" w:fill="B4C6E7" w:themeFill="accent5" w:themeFillTint="66"/>
           </w:tcPr>
           <w:p>
             <w:pPr>
@@ -4641,6 +4772,7 @@
         <w:tc>
           <w:tcPr>
             <w:tcW w:w="1214" w:type="dxa"/>
+            <w:shd w:val="clear" w:color="auto" w:fill="B4C6E7" w:themeFill="accent5" w:themeFillTint="66"/>
           </w:tcPr>
           <w:p>
             <w:pPr>
@@ -4711,6 +4843,7 @@
         <w:tc>
           <w:tcPr>
             <w:tcW w:w="1214" w:type="dxa"/>
+            <w:shd w:val="clear" w:color="auto" w:fill="B4C6E7" w:themeFill="accent5" w:themeFillTint="66"/>
           </w:tcPr>
           <w:p>
             <w:pPr>
@@ -4781,6 +4914,7 @@
         <w:tc>
           <w:tcPr>
             <w:tcW w:w="1214" w:type="dxa"/>
+            <w:shd w:val="clear" w:color="auto" w:fill="B4C6E7" w:themeFill="accent5" w:themeFillTint="66"/>
           </w:tcPr>
           <w:p>
             <w:pPr>
@@ -4851,6 +4985,7 @@
         <w:tc>
           <w:tcPr>
             <w:tcW w:w="1214" w:type="dxa"/>
+            <w:shd w:val="clear" w:color="auto" w:fill="B4C6E7" w:themeFill="accent5" w:themeFillTint="66"/>
           </w:tcPr>
           <w:p>
             <w:pPr>
@@ -4921,6 +5056,7 @@
         <w:tc>
           <w:tcPr>
             <w:tcW w:w="1214" w:type="dxa"/>
+            <w:shd w:val="clear" w:color="auto" w:fill="B4C6E7" w:themeFill="accent5" w:themeFillTint="66"/>
           </w:tcPr>
           <w:p>
             <w:pPr>
@@ -4956,6 +5092,7 @@
         <w:tc>
           <w:tcPr>
             <w:tcW w:w="1214" w:type="dxa"/>
+            <w:shd w:val="clear" w:color="auto" w:fill="B4C6E7" w:themeFill="accent5" w:themeFillTint="66"/>
           </w:tcPr>
           <w:p>
             <w:pPr>
@@ -5026,6 +5163,7 @@
         <w:tc>
           <w:tcPr>
             <w:tcW w:w="1214" w:type="dxa"/>
+            <w:shd w:val="clear" w:color="auto" w:fill="B4C6E7" w:themeFill="accent5" w:themeFillTint="66"/>
           </w:tcPr>
           <w:p>
             <w:pPr>
@@ -5096,6 +5234,7 @@
         <w:tc>
           <w:tcPr>
             <w:tcW w:w="1214" w:type="dxa"/>
+            <w:shd w:val="clear" w:color="auto" w:fill="B4C6E7" w:themeFill="accent5" w:themeFillTint="66"/>
           </w:tcPr>
           <w:p>
             <w:pPr>
@@ -5166,6 +5305,7 @@
         <w:tc>
           <w:tcPr>
             <w:tcW w:w="1214" w:type="dxa"/>
+            <w:shd w:val="clear" w:color="auto" w:fill="B4C6E7" w:themeFill="accent5" w:themeFillTint="66"/>
           </w:tcPr>
           <w:p>
             <w:pPr>
@@ -5236,6 +5376,7 @@
         <w:tc>
           <w:tcPr>
             <w:tcW w:w="1214" w:type="dxa"/>
+            <w:shd w:val="clear" w:color="auto" w:fill="B4C6E7" w:themeFill="accent5" w:themeFillTint="66"/>
           </w:tcPr>
           <w:p>
             <w:pPr>
@@ -5306,6 +5447,7 @@
         <w:tc>
           <w:tcPr>
             <w:tcW w:w="1214" w:type="dxa"/>
+            <w:shd w:val="clear" w:color="auto" w:fill="B4C6E7" w:themeFill="accent5" w:themeFillTint="66"/>
           </w:tcPr>
           <w:p>
             <w:pPr>
@@ -5376,6 +5518,7 @@
         <w:tc>
           <w:tcPr>
             <w:tcW w:w="1214" w:type="dxa"/>
+            <w:shd w:val="clear" w:color="auto" w:fill="B4C6E7" w:themeFill="accent5" w:themeFillTint="66"/>
           </w:tcPr>
           <w:p>
             <w:pPr>
@@ -5446,6 +5589,7 @@
         <w:tc>
           <w:tcPr>
             <w:tcW w:w="1214" w:type="dxa"/>
+            <w:shd w:val="clear" w:color="auto" w:fill="B4C6E7" w:themeFill="accent5" w:themeFillTint="66"/>
           </w:tcPr>
           <w:p>
             <w:pPr>
@@ -5516,6 +5660,7 @@
         <w:tc>
           <w:tcPr>
             <w:tcW w:w="1214" w:type="dxa"/>
+            <w:shd w:val="clear" w:color="auto" w:fill="B4C6E7" w:themeFill="accent5" w:themeFillTint="66"/>
           </w:tcPr>
           <w:p>
             <w:pPr>
@@ -5551,6 +5696,7 @@
         <w:tc>
           <w:tcPr>
             <w:tcW w:w="1214" w:type="dxa"/>
+            <w:shd w:val="clear" w:color="auto" w:fill="B4C6E7" w:themeFill="accent5" w:themeFillTint="66"/>
           </w:tcPr>
           <w:p>
             <w:pPr>
@@ -5621,6 +5767,7 @@
         <w:tc>
           <w:tcPr>
             <w:tcW w:w="1214" w:type="dxa"/>
+            <w:shd w:val="clear" w:color="auto" w:fill="B4C6E7" w:themeFill="accent5" w:themeFillTint="66"/>
           </w:tcPr>
           <w:p>
             <w:pPr>
@@ -5691,6 +5838,7 @@
         <w:tc>
           <w:tcPr>
             <w:tcW w:w="1214" w:type="dxa"/>
+            <w:shd w:val="clear" w:color="auto" w:fill="B4C6E7" w:themeFill="accent5" w:themeFillTint="66"/>
           </w:tcPr>
           <w:p>
             <w:pPr>
@@ -5761,6 +5909,7 @@
         <w:tc>
           <w:tcPr>
             <w:tcW w:w="1214" w:type="dxa"/>
+            <w:shd w:val="clear" w:color="auto" w:fill="B4C6E7" w:themeFill="accent5" w:themeFillTint="66"/>
           </w:tcPr>
           <w:p>
             <w:pPr>
@@ -5831,6 +5980,7 @@
         <w:tc>
           <w:tcPr>
             <w:tcW w:w="1214" w:type="dxa"/>
+            <w:shd w:val="clear" w:color="auto" w:fill="B4C6E7" w:themeFill="accent5" w:themeFillTint="66"/>
           </w:tcPr>
           <w:p>
             <w:pPr>
@@ -5901,6 +6051,7 @@
         <w:tc>
           <w:tcPr>
             <w:tcW w:w="1214" w:type="dxa"/>
+            <w:shd w:val="clear" w:color="auto" w:fill="B4C6E7" w:themeFill="accent5" w:themeFillTint="66"/>
           </w:tcPr>
           <w:p>
             <w:pPr>
@@ -5971,6 +6122,7 @@
         <w:tc>
           <w:tcPr>
             <w:tcW w:w="1214" w:type="dxa"/>
+            <w:shd w:val="clear" w:color="auto" w:fill="B4C6E7" w:themeFill="accent5" w:themeFillTint="66"/>
           </w:tcPr>
           <w:p>
             <w:pPr>
@@ -6041,6 +6193,7 @@
         <w:tc>
           <w:tcPr>
             <w:tcW w:w="1214" w:type="dxa"/>
+            <w:shd w:val="clear" w:color="auto" w:fill="B4C6E7" w:themeFill="accent5" w:themeFillTint="66"/>
           </w:tcPr>
           <w:p>
             <w:pPr>
@@ -6111,6 +6264,7 @@
         <w:tc>
           <w:tcPr>
             <w:tcW w:w="1214" w:type="dxa"/>
+            <w:shd w:val="clear" w:color="auto" w:fill="B4C6E7" w:themeFill="accent5" w:themeFillTint="66"/>
           </w:tcPr>
           <w:p>
             <w:pPr>
@@ -6149,6 +6303,7 @@
         <w:tc>
           <w:tcPr>
             <w:tcW w:w="1214" w:type="dxa"/>
+            <w:shd w:val="clear" w:color="auto" w:fill="B4C6E7" w:themeFill="accent5" w:themeFillTint="66"/>
           </w:tcPr>
           <w:p>
             <w:pPr>
@@ -6219,6 +6374,7 @@
         <w:tc>
           <w:tcPr>
             <w:tcW w:w="1214" w:type="dxa"/>
+            <w:shd w:val="clear" w:color="auto" w:fill="B4C6E7" w:themeFill="accent5" w:themeFillTint="66"/>
           </w:tcPr>
           <w:p>
             <w:pPr>
@@ -6289,6 +6445,7 @@
         <w:tc>
           <w:tcPr>
             <w:tcW w:w="1214" w:type="dxa"/>
+            <w:shd w:val="clear" w:color="auto" w:fill="B4C6E7" w:themeFill="accent5" w:themeFillTint="66"/>
           </w:tcPr>
           <w:p>
             <w:pPr>
@@ -6359,6 +6516,7 @@
         <w:tc>
           <w:tcPr>
             <w:tcW w:w="1214" w:type="dxa"/>
+            <w:shd w:val="clear" w:color="auto" w:fill="B4C6E7" w:themeFill="accent5" w:themeFillTint="66"/>
           </w:tcPr>
           <w:p>
             <w:pPr>
@@ -6429,6 +6587,7 @@
         <w:tc>
           <w:tcPr>
             <w:tcW w:w="1214" w:type="dxa"/>
+            <w:shd w:val="clear" w:color="auto" w:fill="B4C6E7" w:themeFill="accent5" w:themeFillTint="66"/>
           </w:tcPr>
           <w:p>
             <w:pPr>
@@ -6499,6 +6658,7 @@
         <w:tc>
           <w:tcPr>
             <w:tcW w:w="1214" w:type="dxa"/>
+            <w:shd w:val="clear" w:color="auto" w:fill="B4C6E7" w:themeFill="accent5" w:themeFillTint="66"/>
           </w:tcPr>
           <w:p>
             <w:pPr>
@@ -6569,6 +6729,7 @@
         <w:tc>
           <w:tcPr>
             <w:tcW w:w="1214" w:type="dxa"/>
+            <w:shd w:val="clear" w:color="auto" w:fill="B4C6E7" w:themeFill="accent5" w:themeFillTint="66"/>
           </w:tcPr>
           <w:p>
             <w:pPr>
@@ -6639,6 +6800,7 @@
         <w:tc>
           <w:tcPr>
             <w:tcW w:w="1214" w:type="dxa"/>
+            <w:shd w:val="clear" w:color="auto" w:fill="B4C6E7" w:themeFill="accent5" w:themeFillTint="66"/>
           </w:tcPr>
           <w:p>
             <w:pPr>
@@ -6709,6 +6871,7 @@
         <w:tc>
           <w:tcPr>
             <w:tcW w:w="1214" w:type="dxa"/>
+            <w:shd w:val="clear" w:color="auto" w:fill="B4C6E7" w:themeFill="accent5" w:themeFillTint="66"/>
           </w:tcPr>
           <w:p>
             <w:pPr>
@@ -6744,6 +6907,7 @@
         <w:tc>
           <w:tcPr>
             <w:tcW w:w="1214" w:type="dxa"/>
+            <w:shd w:val="clear" w:color="auto" w:fill="B4C6E7" w:themeFill="accent5" w:themeFillTint="66"/>
           </w:tcPr>
           <w:p>
             <w:pPr>
@@ -6814,6 +6978,7 @@
         <w:tc>
           <w:tcPr>
             <w:tcW w:w="1214" w:type="dxa"/>
+            <w:shd w:val="clear" w:color="auto" w:fill="B4C6E7" w:themeFill="accent5" w:themeFillTint="66"/>
           </w:tcPr>
           <w:p>
             <w:pPr>
@@ -6884,6 +7049,7 @@
         <w:tc>
           <w:tcPr>
             <w:tcW w:w="1214" w:type="dxa"/>
+            <w:shd w:val="clear" w:color="auto" w:fill="B4C6E7" w:themeFill="accent5" w:themeFillTint="66"/>
           </w:tcPr>
           <w:p>
             <w:pPr>
@@ -6954,6 +7120,7 @@
         <w:tc>
           <w:tcPr>
             <w:tcW w:w="1214" w:type="dxa"/>
+            <w:shd w:val="clear" w:color="auto" w:fill="B4C6E7" w:themeFill="accent5" w:themeFillTint="66"/>
           </w:tcPr>
           <w:p>
             <w:pPr>
@@ -7025,6 +7192,7 @@
         <w:tc>
           <w:tcPr>
             <w:tcW w:w="1214" w:type="dxa"/>
+            <w:shd w:val="clear" w:color="auto" w:fill="B4C6E7" w:themeFill="accent5" w:themeFillTint="66"/>
           </w:tcPr>
           <w:p>
             <w:pPr>
@@ -7095,6 +7263,7 @@
         <w:tc>
           <w:tcPr>
             <w:tcW w:w="1214" w:type="dxa"/>
+            <w:shd w:val="clear" w:color="auto" w:fill="B4C6E7" w:themeFill="accent5" w:themeFillTint="66"/>
           </w:tcPr>
           <w:p>
             <w:pPr>
@@ -7165,6 +7334,7 @@
         <w:tc>
           <w:tcPr>
             <w:tcW w:w="1214" w:type="dxa"/>
+            <w:shd w:val="clear" w:color="auto" w:fill="B4C6E7" w:themeFill="accent5" w:themeFillTint="66"/>
           </w:tcPr>
           <w:p>
             <w:pPr>
@@ -7235,6 +7405,7 @@
         <w:tc>
           <w:tcPr>
             <w:tcW w:w="1214" w:type="dxa"/>
+            <w:shd w:val="clear" w:color="auto" w:fill="B4C6E7" w:themeFill="accent5" w:themeFillTint="66"/>
           </w:tcPr>
           <w:p>
             <w:pPr>
@@ -7321,7 +7492,21 @@
         <w:rPr>
           <w:lang w:val="es-419"/>
         </w:rPr>
-        <w:t xml:space="preserve">Con estos datos nos podemos dar cuenta de las diferencias y similitudes que hay entre los ciclos de lavado, por ejemplo nos damos cuenta que el ciclo de </w:t>
+        <w:t xml:space="preserve">Con estos datos nos podemos dar cuenta de las diferencias y similitudes que hay entre los ciclos de lavado, por </w:t>
+      </w:r>
+      <w:proofErr w:type="gramStart"/>
+      <w:r>
+        <w:rPr>
+          <w:lang w:val="es-419"/>
+        </w:rPr>
+        <w:t>ejemplo</w:t>
+      </w:r>
+      <w:proofErr w:type="gramEnd"/>
+      <w:r>
+        <w:rPr>
+          <w:lang w:val="es-419"/>
+        </w:rPr>
+        <w:t xml:space="preserve"> nos damos cuenta que el ciclo de </w:t>
       </w:r>
       <w:r>
         <w:rPr>
@@ -7358,7 +7543,7 @@
     </w:p>
     <w:p>
       <w:pPr>
-        <w:pStyle w:val="Heading1"/>
+        <w:pStyle w:val="Ttulo1"/>
         <w:rPr>
           <w:lang w:val="es-419"/>
         </w:rPr>
@@ -7504,7 +7689,7 @@
     </w:p>
     <w:p>
       <w:pPr>
-        <w:pStyle w:val="Heading2"/>
+        <w:pStyle w:val="Ttulo2"/>
         <w:rPr>
           <w:lang w:val="es-419"/>
         </w:rPr>
@@ -7780,7 +7965,7 @@
     </w:p>
     <w:p>
       <w:pPr>
-        <w:pStyle w:val="Heading2"/>
+        <w:pStyle w:val="Ttulo2"/>
       </w:pPr>
       <w:r>
         <w:t xml:space="preserve">Descenso por Gradiente </w:t>
@@ -7794,7 +7979,15 @@
         <w:t xml:space="preserve">Ya que tenemos nuestra función </w:t>
       </w:r>
       <w:r>
-        <w:t>de hipótesis, inicializada con parámetros aleatorios, calculamos la diferencia entre sus predicciones y las predicciones reales. Ya que nos dimos cuenta que tanto nos equivocamos, sacaremos el gradiente de nuestros parámetros. En nuestro caso lo hacemos de forma matricial para hacerlo de forma rápida.</w:t>
+        <w:t xml:space="preserve">de hipótesis, inicializada con parámetros aleatorios, calculamos la diferencia entre sus predicciones y las predicciones reales. Ya que nos dimos cuenta </w:t>
+      </w:r>
+      <w:proofErr w:type="gramStart"/>
+      <w:r>
+        <w:t>que</w:t>
+      </w:r>
+      <w:proofErr w:type="gramEnd"/>
+      <w:r>
+        <w:t xml:space="preserve"> tanto nos equivocamos, sacaremos el gradiente de nuestros parámetros. En nuestro caso lo hacemos de forma matricial para hacerlo de forma rápida.</w:t>
       </w:r>
     </w:p>
     <w:p>
@@ -8192,7 +8385,7 @@
     </w:p>
     <w:p>
       <w:pPr>
-        <w:pStyle w:val="Heading2"/>
+        <w:pStyle w:val="Ttulo2"/>
         <w:rPr>
           <w:lang w:val="es-419"/>
         </w:rPr>
@@ -8615,7 +8808,7 @@
     </w:p>
     <w:p>
       <w:pPr>
-        <w:pStyle w:val="Heading2"/>
+        <w:pStyle w:val="Ttulo2"/>
       </w:pPr>
       <w:proofErr w:type="spellStart"/>
       <w:r>
@@ -9386,11 +9579,19 @@
         <w:t>Acurracy</w:t>
       </w:r>
       <w:proofErr w:type="spellEnd"/>
-      <w:r>
-        <w:rPr>
-          <w:lang w:val="es-419"/>
-        </w:rPr>
-        <w:t>’  en ‘Test’ sea igual o mayor que en ‘</w:t>
+      <w:proofErr w:type="gramStart"/>
+      <w:r>
+        <w:rPr>
+          <w:lang w:val="es-419"/>
+        </w:rPr>
+        <w:t>’  en</w:t>
+      </w:r>
+      <w:proofErr w:type="gramEnd"/>
+      <w:r>
+        <w:rPr>
+          <w:lang w:val="es-419"/>
+        </w:rPr>
+        <w:t xml:space="preserve"> ‘Test’ sea igual o mayor que en ‘</w:t>
       </w:r>
       <w:proofErr w:type="spellStart"/>
       <w:r>
@@ -9415,7 +9616,7 @@
     </w:p>
     <w:p>
       <w:pPr>
-        <w:pStyle w:val="Heading2"/>
+        <w:pStyle w:val="Ttulo2"/>
         <w:rPr>
           <w:lang w:val="es-419"/>
         </w:rPr>
@@ -9765,7 +9966,7 @@
     </w:p>
     <w:p>
       <w:pPr>
-        <w:pStyle w:val="Heading1"/>
+        <w:pStyle w:val="Ttulo1"/>
       </w:pPr>
       <w:r>
         <w:t>Resultados</w:t>
@@ -9784,7 +9985,7 @@
     </w:p>
     <w:p>
       <w:pPr>
-        <w:pStyle w:val="Heading2"/>
+        <w:pStyle w:val="Ttulo2"/>
       </w:pPr>
       <w:r>
         <w:t>Diagnostico de Entre</w:t>
@@ -9845,6 +10046,9 @@
         <w:jc w:val="center"/>
       </w:pPr>
       <w:r>
+        <w:rPr>
+          <w:noProof/>
+        </w:rPr>
         <w:drawing>
           <wp:inline distT="0" distB="0" distL="0" distR="0" wp14:anchorId="1E0B5C77" wp14:editId="00218A8F">
             <wp:extent cx="2661090" cy="1701873"/>
@@ -9884,7 +10088,7 @@
     </w:p>
     <w:tbl>
       <w:tblPr>
-        <w:tblStyle w:val="TableGrid"/>
+        <w:tblStyle w:val="Tablaconcuadrcula"/>
         <w:tblW w:w="0" w:type="auto"/>
         <w:jc w:val="center"/>
         <w:tblLook w:val="04A0" w:firstRow="1" w:lastRow="0" w:firstColumn="1" w:lastColumn="0" w:noHBand="0" w:noVBand="1"/>
@@ -10110,7 +10314,15 @@
       </w:r>
       <w:proofErr w:type="spellEnd"/>
       <w:r>
-        <w:t xml:space="preserve">’ podemos  decir que tenemos un buen modelo, que no cae en </w:t>
+        <w:t xml:space="preserve">’ </w:t>
+      </w:r>
+      <w:proofErr w:type="gramStart"/>
+      <w:r>
+        <w:t>podemos  decir</w:t>
+      </w:r>
+      <w:proofErr w:type="gramEnd"/>
+      <w:r>
+        <w:t xml:space="preserve"> que tenemos un buen modelo, que no cae en </w:t>
       </w:r>
       <w:proofErr w:type="spellStart"/>
       <w:r>
@@ -10335,7 +10547,7 @@
     </w:p>
     <w:p>
       <w:pPr>
-        <w:pStyle w:val="Heading2"/>
+        <w:pStyle w:val="Ttulo2"/>
       </w:pPr>
       <w:proofErr w:type="spellStart"/>
       <w:r>
@@ -10576,7 +10788,15 @@
         <w:pStyle w:val="Text"/>
       </w:pPr>
       <w:r>
-        <w:t xml:space="preserve">Por ultimo nos encontramos </w:t>
+        <w:t xml:space="preserve">Por </w:t>
+      </w:r>
+      <w:proofErr w:type="gramStart"/>
+      <w:r>
+        <w:t>ultimo</w:t>
+      </w:r>
+      <w:proofErr w:type="gramEnd"/>
+      <w:r>
+        <w:t xml:space="preserve"> nos encontramos </w:t>
       </w:r>
       <w:r>
         <w:t xml:space="preserve">con la curva ROC </w:t>
@@ -10601,7 +10821,7 @@
     </w:p>
     <w:p>
       <w:pPr>
-        <w:pStyle w:val="Heading1"/>
+        <w:pStyle w:val="Ttulo1"/>
       </w:pPr>
       <w:r>
         <w:t>Conclusión</w:t>
@@ -10623,7 +10843,15 @@
         <w:t xml:space="preserve">’ del Data Set original esto es muy bueno, puesto que lo vuelve una solución económica </w:t>
       </w:r>
       <w:r>
-        <w:t xml:space="preserve">al no tener que incluir mas sensores de los que ya se tienen integrados dentro de la secadora.  Es verdad que nuestro modelo tiene valores altos debido a que los datos que ocupamos presentaban una alta diferencia. Sin embargo ocupar un conjunto con mas similitudes no hubiera valido la pena, puesto que significaría que el cuidado que se debe de tener a la hora de secar estas prendas sería muy similar. </w:t>
+        <w:t xml:space="preserve">al no tener que incluir mas sensores de los que ya se tienen integrados dentro de la secadora.  Es verdad que nuestro modelo tiene valores altos debido a que los datos que ocupamos presentaban una alta diferencia. Sin </w:t>
+      </w:r>
+      <w:proofErr w:type="gramStart"/>
+      <w:r>
+        <w:t>embargo</w:t>
+      </w:r>
+      <w:proofErr w:type="gramEnd"/>
+      <w:r>
+        <w:t xml:space="preserve"> ocupar un conjunto con mas similitudes no hubiera valido la pena, puesto que significaría que el cuidado que se debe de tener a la hora de secar estas prendas sería muy similar. </w:t>
       </w:r>
     </w:p>
     <w:p>
@@ -10658,7 +10886,7 @@
     </w:p>
     <w:p>
       <w:pPr>
-        <w:pStyle w:val="Heading1"/>
+        <w:pStyle w:val="Ttulo1"/>
         <w:rPr>
           <w:lang w:val="es-419"/>
         </w:rPr>
@@ -10676,6 +10904,7 @@
         <w:t xml:space="preserve"> Con </w:t>
       </w:r>
       <w:proofErr w:type="spellStart"/>
+      <w:proofErr w:type="gramStart"/>
       <w:r>
         <w:rPr>
           <w:lang w:val="es-419"/>
@@ -10683,6 +10912,7 @@
         <w:t>Frame</w:t>
       </w:r>
       <w:proofErr w:type="spellEnd"/>
+      <w:proofErr w:type="gramEnd"/>
       <w:r>
         <w:rPr>
           <w:lang w:val="es-419"/>
@@ -10750,7 +10980,7 @@
     </w:p>
     <w:p>
       <w:pPr>
-        <w:pStyle w:val="Heading2"/>
+        <w:pStyle w:val="Ttulo2"/>
         <w:rPr>
           <w:lang w:val="es-419"/>
         </w:rPr>
@@ -10875,7 +11105,7 @@
     </w:p>
     <w:p>
       <w:pPr>
-        <w:pStyle w:val="Heading2"/>
+        <w:pStyle w:val="Ttulo2"/>
         <w:rPr>
           <w:lang w:val="es-419"/>
         </w:rPr>
@@ -10943,7 +11173,7 @@
     </w:p>
     <w:p>
       <w:pPr>
-        <w:pStyle w:val="Heading1"/>
+        <w:pStyle w:val="Ttulo1"/>
         <w:rPr>
           <w:lang w:val="es-419"/>
         </w:rPr>
@@ -10955,6 +11185,7 @@
         <w:t xml:space="preserve">Resultados de </w:t>
       </w:r>
       <w:proofErr w:type="spellStart"/>
+      <w:proofErr w:type="gramStart"/>
       <w:r>
         <w:rPr>
           <w:lang w:val="es-419"/>
@@ -10962,6 +11193,7 @@
         <w:t>Frame</w:t>
       </w:r>
       <w:proofErr w:type="spellEnd"/>
+      <w:proofErr w:type="gramEnd"/>
       <w:r>
         <w:rPr>
           <w:lang w:val="es-419"/>
@@ -10991,6 +11223,7 @@
         <w:t xml:space="preserve">Para poder probar los diversos </w:t>
       </w:r>
       <w:proofErr w:type="spellStart"/>
+      <w:proofErr w:type="gramStart"/>
       <w:r>
         <w:rPr>
           <w:lang w:val="es-419"/>
@@ -10998,6 +11231,7 @@
         <w:t>frame</w:t>
       </w:r>
       <w:proofErr w:type="spellEnd"/>
+      <w:proofErr w:type="gramEnd"/>
       <w:r>
         <w:rPr>
           <w:lang w:val="es-419"/>
@@ -11037,6 +11271,7 @@
         <w:t xml:space="preserve">, pero vale la pena documentar que se pude limpiar un Data Set mediante </w:t>
       </w:r>
       <w:proofErr w:type="spellStart"/>
+      <w:proofErr w:type="gramStart"/>
       <w:r>
         <w:rPr>
           <w:lang w:val="es-419"/>
@@ -11044,6 +11279,7 @@
         <w:t>Frame</w:t>
       </w:r>
       <w:proofErr w:type="spellEnd"/>
+      <w:proofErr w:type="gramEnd"/>
       <w:r>
         <w:rPr>
           <w:lang w:val="es-419"/>
@@ -11055,6 +11291,28 @@
           <w:lang w:val="es-419"/>
         </w:rPr>
         <w:t xml:space="preserve">Works. </w:t>
+      </w:r>
+    </w:p>
+    <w:p>
+      <w:pPr>
+        <w:pStyle w:val="Ttulo2"/>
+        <w:rPr>
+          <w:lang w:val="es-419"/>
+        </w:rPr>
+      </w:pPr>
+      <w:proofErr w:type="spellStart"/>
+      <w:r>
+        <w:rPr>
+          <w:lang w:val="es-419"/>
+        </w:rPr>
+        <w:t>Random</w:t>
+      </w:r>
+      <w:proofErr w:type="spellEnd"/>
+      <w:r>
+        <w:rPr>
+          <w:lang w:val="es-419"/>
+        </w:rPr>
+        <w:t xml:space="preserve"> Forest</w:t>
       </w:r>
     </w:p>
     <w:p>
@@ -11172,10 +11430,10 @@
           <w:lang w:val="es-419"/>
         </w:rPr>
         <w:drawing>
-          <wp:inline distT="0" distB="0" distL="0" distR="0" wp14:anchorId="1BEFFA65" wp14:editId="605261E0">
-            <wp:extent cx="2705913" cy="2051400"/>
-            <wp:effectExtent l="0" t="0" r="0" b="6350"/>
-            <wp:docPr id="2074155399" name="Picture 1" descr="A graph of a number of trees&#10;&#10;Description automatically generated"/>
+          <wp:inline distT="0" distB="0" distL="0" distR="0" wp14:anchorId="1C712EEA" wp14:editId="375235E2">
+            <wp:extent cx="2913645" cy="2169965"/>
+            <wp:effectExtent l="0" t="0" r="1270" b="1905"/>
+            <wp:docPr id="1317858545" name="Imagen 1" descr="Gráfico, Gráfico de líneas&#10;&#10;Descripción generada automáticamente"/>
             <wp:cNvGraphicFramePr>
               <a:graphicFrameLocks xmlns:a="http://schemas.openxmlformats.org/drawingml/2006/main" noChangeAspect="1"/>
             </wp:cNvGraphicFramePr>
@@ -11183,7 +11441,7 @@
               <a:graphicData uri="http://schemas.openxmlformats.org/drawingml/2006/picture">
                 <pic:pic xmlns:pic="http://schemas.openxmlformats.org/drawingml/2006/picture">
                   <pic:nvPicPr>
-                    <pic:cNvPr id="2074155399" name="Picture 1" descr="A graph of a number of trees&#10;&#10;Description automatically generated"/>
+                    <pic:cNvPr id="1317858545" name="Imagen 1" descr="Gráfico, Gráfico de líneas&#10;&#10;Descripción generada automáticamente"/>
                     <pic:cNvPicPr/>
                   </pic:nvPicPr>
                   <pic:blipFill>
@@ -11195,7 +11453,7 @@
                   <pic:spPr>
                     <a:xfrm>
                       <a:off x="0" y="0"/>
-                      <a:ext cx="2710970" cy="2055234"/>
+                      <a:ext cx="2924038" cy="2177705"/>
                     </a:xfrm>
                     <a:prstGeom prst="rect">
                       <a:avLst/>
@@ -11208,6 +11466,242 @@
         </w:drawing>
       </w:r>
     </w:p>
+    <w:tbl>
+      <w:tblPr>
+        <w:tblStyle w:val="Tablaconcuadrcula"/>
+        <w:tblW w:w="0" w:type="auto"/>
+        <w:jc w:val="center"/>
+        <w:tblLook w:val="04A0" w:firstRow="1" w:lastRow="0" w:firstColumn="1" w:lastColumn="0" w:noHBand="0" w:noVBand="1"/>
+      </w:tblPr>
+      <w:tblGrid>
+        <w:gridCol w:w="1618"/>
+        <w:gridCol w:w="1619"/>
+        <w:gridCol w:w="1619"/>
+      </w:tblGrid>
+      <w:tr>
+        <w:trPr>
+          <w:jc w:val="center"/>
+        </w:trPr>
+        <w:tc>
+          <w:tcPr>
+            <w:tcW w:w="1618" w:type="dxa"/>
+          </w:tcPr>
+          <w:p>
+            <w:pPr>
+              <w:pStyle w:val="Text"/>
+              <w:ind w:firstLine="0"/>
+            </w:pPr>
+            <w:proofErr w:type="spellStart"/>
+            <w:r>
+              <w:t>Hiperparámetro</w:t>
+            </w:r>
+            <w:proofErr w:type="spellEnd"/>
+          </w:p>
+        </w:tc>
+        <w:tc>
+          <w:tcPr>
+            <w:tcW w:w="1619" w:type="dxa"/>
+          </w:tcPr>
+          <w:p>
+            <w:pPr>
+              <w:pStyle w:val="Text"/>
+              <w:ind w:firstLine="0"/>
+            </w:pPr>
+            <w:r>
+              <w:t>Valor</w:t>
+            </w:r>
+          </w:p>
+        </w:tc>
+        <w:tc>
+          <w:tcPr>
+            <w:tcW w:w="1619" w:type="dxa"/>
+          </w:tcPr>
+          <w:p>
+            <w:pPr>
+              <w:pStyle w:val="Text"/>
+              <w:ind w:firstLine="0"/>
+            </w:pPr>
+            <w:r>
+              <w:t xml:space="preserve">Descripción </w:t>
+            </w:r>
+          </w:p>
+        </w:tc>
+      </w:tr>
+      <w:tr>
+        <w:trPr>
+          <w:jc w:val="center"/>
+        </w:trPr>
+        <w:tc>
+          <w:tcPr>
+            <w:tcW w:w="1618" w:type="dxa"/>
+          </w:tcPr>
+          <w:p>
+            <w:pPr>
+              <w:pStyle w:val="Text"/>
+              <w:ind w:firstLine="0"/>
+              <w:jc w:val="center"/>
+            </w:pPr>
+            <w:r>
+              <w:t>Numero de arboles</w:t>
+            </w:r>
+          </w:p>
+        </w:tc>
+        <w:tc>
+          <w:tcPr>
+            <w:tcW w:w="1619" w:type="dxa"/>
+          </w:tcPr>
+          <w:p>
+            <w:pPr>
+              <w:pStyle w:val="Text"/>
+              <w:ind w:firstLine="0"/>
+              <w:jc w:val="center"/>
+            </w:pPr>
+            <w:r>
+              <w:t>100</w:t>
+            </w:r>
+          </w:p>
+        </w:tc>
+        <w:tc>
+          <w:tcPr>
+            <w:tcW w:w="1619" w:type="dxa"/>
+          </w:tcPr>
+          <w:p>
+            <w:pPr>
+              <w:pStyle w:val="Text"/>
+              <w:ind w:firstLine="0"/>
+              <w:jc w:val="left"/>
+            </w:pPr>
+            <w:r>
+              <w:t>Numero de arboles implementados en nuestro bosque.</w:t>
+            </w:r>
+          </w:p>
+        </w:tc>
+      </w:tr>
+      <w:tr>
+        <w:trPr>
+          <w:jc w:val="center"/>
+        </w:trPr>
+        <w:tc>
+          <w:tcPr>
+            <w:tcW w:w="1618" w:type="dxa"/>
+          </w:tcPr>
+          <w:p>
+            <w:pPr>
+              <w:pStyle w:val="Text"/>
+              <w:ind w:firstLine="0"/>
+              <w:jc w:val="center"/>
+            </w:pPr>
+            <w:r>
+              <w:t>Profundidad máxima de cada árbol</w:t>
+            </w:r>
+          </w:p>
+        </w:tc>
+        <w:tc>
+          <w:tcPr>
+            <w:tcW w:w="1619" w:type="dxa"/>
+          </w:tcPr>
+          <w:p>
+            <w:pPr>
+              <w:pStyle w:val="Text"/>
+              <w:ind w:firstLine="0"/>
+              <w:jc w:val="center"/>
+            </w:pPr>
+            <w:r>
+              <w:t>8</w:t>
+            </w:r>
+          </w:p>
+        </w:tc>
+        <w:tc>
+          <w:tcPr>
+            <w:tcW w:w="1619" w:type="dxa"/>
+          </w:tcPr>
+          <w:p>
+            <w:pPr>
+              <w:pStyle w:val="Text"/>
+              <w:ind w:firstLine="0"/>
+              <w:jc w:val="center"/>
+            </w:pPr>
+            <w:r>
+              <w:t xml:space="preserve">Limita la profundidad, ayuda a evitar el </w:t>
+            </w:r>
+            <w:proofErr w:type="spellStart"/>
+            <w:r>
+              <w:t>Overfitting</w:t>
+            </w:r>
+            <w:proofErr w:type="spellEnd"/>
+            <w:r>
+              <w:t>.</w:t>
+            </w:r>
+          </w:p>
+        </w:tc>
+      </w:tr>
+      <w:tr>
+        <w:trPr>
+          <w:jc w:val="center"/>
+        </w:trPr>
+        <w:tc>
+          <w:tcPr>
+            <w:tcW w:w="1618" w:type="dxa"/>
+          </w:tcPr>
+          <w:p>
+            <w:pPr>
+              <w:pStyle w:val="Text"/>
+              <w:ind w:firstLine="0"/>
+              <w:jc w:val="center"/>
+            </w:pPr>
+            <w:r>
+              <w:t>Muestras requeridas para dividir un nodo</w:t>
+            </w:r>
+          </w:p>
+        </w:tc>
+        <w:tc>
+          <w:tcPr>
+            <w:tcW w:w="1619" w:type="dxa"/>
+          </w:tcPr>
+          <w:p>
+            <w:pPr>
+              <w:pStyle w:val="Text"/>
+              <w:ind w:firstLine="0"/>
+              <w:jc w:val="center"/>
+            </w:pPr>
+            <w:r>
+              <w:t>2</w:t>
+            </w:r>
+          </w:p>
+        </w:tc>
+        <w:tc>
+          <w:tcPr>
+            <w:tcW w:w="1619" w:type="dxa"/>
+          </w:tcPr>
+          <w:p>
+            <w:pPr>
+              <w:pStyle w:val="Text"/>
+              <w:ind w:firstLine="0"/>
+              <w:jc w:val="center"/>
+            </w:pPr>
+            <w:r>
+              <w:t xml:space="preserve">Previene el </w:t>
+            </w:r>
+            <w:proofErr w:type="spellStart"/>
+            <w:r>
+              <w:t>overfitting</w:t>
+            </w:r>
+            <w:proofErr w:type="spellEnd"/>
+            <w:r>
+              <w:t xml:space="preserve"> y ayuda al árbol a crecer </w:t>
+            </w:r>
+            <w:proofErr w:type="spellStart"/>
+            <w:r>
+              <w:t>mas</w:t>
+            </w:r>
+            <w:proofErr w:type="spellEnd"/>
+            <w:r>
+              <w:t>.</w:t>
+            </w:r>
+          </w:p>
+        </w:tc>
+      </w:tr>
+    </w:tbl>
     <w:p>
       <w:pPr>
         <w:pStyle w:val="Text"/>
@@ -11222,7 +11716,18 @@
         <w:t xml:space="preserve"> son aleatorias </w:t>
       </w:r>
       <w:r>
-        <w:t>nada nos garantiza que el volver a correr el código nos genere los mismos árboles.</w:t>
+        <w:t>nada nos garantiza que el volver a correr el código nos genere los mismos árboles</w:t>
+      </w:r>
+      <w:r>
+        <w:t xml:space="preserve">, pero estos </w:t>
+      </w:r>
+      <w:proofErr w:type="spellStart"/>
+      <w:r>
+        <w:t>hiperparámetros</w:t>
+      </w:r>
+      <w:proofErr w:type="spellEnd"/>
+      <w:r>
+        <w:t xml:space="preserve"> deberían de generar arboles similares.</w:t>
       </w:r>
     </w:p>
     <w:p>
@@ -11239,10 +11744,16 @@
         <w:t>mejora el rendimiento de nuestro árbol</w:t>
       </w:r>
       <w:r>
-        <w:t xml:space="preserve">, aunque esto puede hacer nuestro algoritmo más caro, en esta caso no hay mucha mejoría después de los </w:t>
-      </w:r>
-      <w:r>
-        <w:t>50</w:t>
+        <w:t xml:space="preserve">, aunque esto puede hacer nuestro algoritmo más caro, en </w:t>
+      </w:r>
+      <w:r>
+        <w:t>este caso</w:t>
+      </w:r>
+      <w:r>
+        <w:t xml:space="preserve"> no hay mucha mejoría después de los </w:t>
+      </w:r>
+      <w:r>
+        <w:t>100</w:t>
       </w:r>
       <w:r>
         <w:t xml:space="preserve"> árboles por bosque</w:t>
@@ -11302,10 +11813,7 @@
         <w:t xml:space="preserve"> en </w:t>
       </w:r>
       <w:r>
-        <w:t xml:space="preserve">caso de que el delta </w:t>
-      </w:r>
-      <w:r>
-        <w:t>entre las curvas sea alto o</w:t>
+        <w:t>caso de que el delta entre las curvas sea alto o</w:t>
       </w:r>
       <w:r>
         <w:rPr>
@@ -11331,10 +11839,24 @@
         <w:t xml:space="preserve"> </w:t>
       </w:r>
       <w:r>
-        <w:t>en caso de que el vías sea alto y nuestro ‘</w:t>
+        <w:t xml:space="preserve">en caso de que </w:t>
+      </w:r>
+      <w:r>
+        <w:t xml:space="preserve">el </w:t>
       </w:r>
       <w:proofErr w:type="spellStart"/>
       <w:r>
+        <w:t>bias</w:t>
+      </w:r>
+      <w:proofErr w:type="spellEnd"/>
+      <w:r>
+        <w:t xml:space="preserve"> es </w:t>
+      </w:r>
+      <w:r>
+        <w:t>alto y nuestro ‘</w:t>
+      </w:r>
+      <w:proofErr w:type="spellStart"/>
+      <w:r>
         <w:t>Acurracy</w:t>
       </w:r>
       <w:proofErr w:type="spellEnd"/>
@@ -11343,6 +11865,46 @@
       </w:r>
       <w:r>
         <w:t>.</w:t>
+      </w:r>
+    </w:p>
+    <w:p>
+      <w:pPr>
+        <w:pStyle w:val="Text"/>
+      </w:pPr>
+      <w:r>
+        <w:t xml:space="preserve">En este caso no hay un </w:t>
+      </w:r>
+      <w:proofErr w:type="spellStart"/>
+      <w:r>
+        <w:t>overfitting</w:t>
+      </w:r>
+      <w:proofErr w:type="spellEnd"/>
+      <w:r>
+        <w:t xml:space="preserve"> por que la curva </w:t>
+      </w:r>
+      <w:proofErr w:type="gramStart"/>
+      <w:r>
+        <w:t>de Test</w:t>
+      </w:r>
+      <w:proofErr w:type="gramEnd"/>
+      <w:r>
+        <w:t xml:space="preserve"> esta sobre la curva de validación, y al tener un alto ‘</w:t>
+      </w:r>
+      <w:proofErr w:type="spellStart"/>
+      <w:r>
+        <w:t>Acurracy</w:t>
+      </w:r>
+      <w:proofErr w:type="spellEnd"/>
+      <w:r>
+        <w:t xml:space="preserve">’ podemos inferir que el </w:t>
+      </w:r>
+      <w:proofErr w:type="spellStart"/>
+      <w:r>
+        <w:t>bias</w:t>
+      </w:r>
+      <w:proofErr w:type="spellEnd"/>
+      <w:r>
+        <w:t xml:space="preserve"> es bajo.</w:t>
       </w:r>
     </w:p>
     <w:p>
@@ -11380,7 +11942,7 @@
     </w:p>
     <w:tbl>
       <w:tblPr>
-        <w:tblStyle w:val="TableGrid"/>
+        <w:tblStyle w:val="Tablaconcuadrcula"/>
         <w:tblW w:w="0" w:type="auto"/>
         <w:tblLook w:val="04A0" w:firstRow="1" w:lastRow="0" w:firstColumn="1" w:lastColumn="0" w:noHBand="0" w:noVBand="1"/>
       </w:tblPr>
@@ -11406,7 +11968,19 @@
               <w:rPr>
                 <w:lang w:val="en-US"/>
               </w:rPr>
-              <w:t>Training Random Forest with 50 trees</w:t>
+              <w:t xml:space="preserve">Training Random Forest with </w:t>
+            </w:r>
+            <w:r>
+              <w:rPr>
+                <w:lang w:val="en-US"/>
+              </w:rPr>
+              <w:t>100</w:t>
+            </w:r>
+            <w:r>
+              <w:rPr>
+                <w:lang w:val="en-US"/>
+              </w:rPr>
+              <w:t xml:space="preserve"> trees</w:t>
             </w:r>
           </w:p>
         </w:tc>
@@ -11448,7 +12022,13 @@
               <w:rPr>
                 <w:lang w:val="en-US"/>
               </w:rPr>
-              <w:t>0.94</w:t>
+              <w:t>0.</w:t>
+            </w:r>
+            <w:r>
+              <w:rPr>
+                <w:lang w:val="en-US"/>
+              </w:rPr>
+              <w:t>94</w:t>
             </w:r>
           </w:p>
         </w:tc>
@@ -11530,6 +12110,7 @@
     <w:p>
       <w:pPr>
         <w:pStyle w:val="Text"/>
+        <w:jc w:val="center"/>
         <w:rPr>
           <w:lang w:val="es-419"/>
         </w:rPr>
@@ -11539,10 +12120,10 @@
           <w:lang w:val="es-419"/>
         </w:rPr>
         <w:drawing>
-          <wp:inline distT="0" distB="0" distL="0" distR="0" wp14:anchorId="71C7EBDA" wp14:editId="180D4AC2">
-            <wp:extent cx="3089910" cy="1457960"/>
-            <wp:effectExtent l="0" t="0" r="0" b="8890"/>
-            <wp:docPr id="1566434239" name="Picture 1" descr="A graph and diagram of a graph&#10;&#10;Description automatically generated with medium confidence"/>
+          <wp:inline distT="0" distB="0" distL="0" distR="0" wp14:anchorId="5D45C879" wp14:editId="227DE610">
+            <wp:extent cx="3089910" cy="1430020"/>
+            <wp:effectExtent l="0" t="0" r="0" b="0"/>
+            <wp:docPr id="611589238" name="Imagen 1" descr="Gráfico&#10;&#10;Descripción generada automáticamente"/>
             <wp:cNvGraphicFramePr>
               <a:graphicFrameLocks xmlns:a="http://schemas.openxmlformats.org/drawingml/2006/main" noChangeAspect="1"/>
             </wp:cNvGraphicFramePr>
@@ -11550,7 +12131,7 @@
               <a:graphicData uri="http://schemas.openxmlformats.org/drawingml/2006/picture">
                 <pic:pic xmlns:pic="http://schemas.openxmlformats.org/drawingml/2006/picture">
                   <pic:nvPicPr>
-                    <pic:cNvPr id="1566434239" name="Picture 1" descr="A graph and diagram of a graph&#10;&#10;Description automatically generated with medium confidence"/>
+                    <pic:cNvPr id="611589238" name="Imagen 1" descr="Gráfico&#10;&#10;Descripción generada automáticamente"/>
                     <pic:cNvPicPr/>
                   </pic:nvPicPr>
                   <pic:blipFill>
@@ -11562,7 +12143,7 @@
                   <pic:spPr>
                     <a:xfrm>
                       <a:off x="0" y="0"/>
-                      <a:ext cx="3089910" cy="1457960"/>
+                      <a:ext cx="3089910" cy="1430020"/>
                     </a:xfrm>
                     <a:prstGeom prst="rect">
                       <a:avLst/>
@@ -11582,24 +12163,50 @@
           <w:lang w:val="es-419"/>
         </w:rPr>
       </w:pPr>
+      <w:r>
+        <w:rPr>
+          <w:lang w:val="es-419"/>
+        </w:rPr>
+        <w:t>Revisando nuestras matrices de confusión es claro que el ‘</w:t>
+      </w:r>
+      <w:proofErr w:type="spellStart"/>
+      <w:r>
+        <w:rPr>
+          <w:lang w:val="es-419"/>
+        </w:rPr>
+        <w:t>Random</w:t>
+      </w:r>
+      <w:proofErr w:type="spellEnd"/>
+      <w:r>
+        <w:rPr>
+          <w:lang w:val="es-419"/>
+        </w:rPr>
+        <w:t xml:space="preserve"> Forest’ presenta un mejor desempeño de la regresión </w:t>
+      </w:r>
+      <w:r>
+        <w:rPr>
+          <w:lang w:val="es-419"/>
+        </w:rPr>
+        <w:t>logística que implementamos anteriormente.</w:t>
+      </w:r>
     </w:p>
     <w:p>
       <w:pPr>
         <w:pStyle w:val="Text"/>
-        <w:rPr>
-          <w:lang w:val="es-419"/>
-        </w:rPr>
-      </w:pPr>
-      <w:r>
-        <w:rPr>
-          <w:noProof/>
+        <w:jc w:val="center"/>
+        <w:rPr>
+          <w:lang w:val="es-419"/>
+        </w:rPr>
+      </w:pPr>
+      <w:r>
+        <w:rPr>
           <w:lang w:val="es-419"/>
         </w:rPr>
         <w:drawing>
-          <wp:inline distT="0" distB="0" distL="0" distR="0" wp14:anchorId="5FA24A09" wp14:editId="78D7C34E">
-            <wp:extent cx="3089910" cy="2357120"/>
-            <wp:effectExtent l="0" t="0" r="0" b="5080"/>
-            <wp:docPr id="536200969" name="Picture 1" descr="A graph of a training curve&#10;&#10;Description automatically generated"/>
+          <wp:inline distT="0" distB="0" distL="0" distR="0" wp14:anchorId="53BA0190" wp14:editId="32CE2BE5">
+            <wp:extent cx="3089910" cy="1701800"/>
+            <wp:effectExtent l="0" t="0" r="0" b="0"/>
+            <wp:docPr id="1254090214" name="Imagen 1" descr="Gráfico, Gráfico de líneas&#10;&#10;Descripción generada automáticamente"/>
             <wp:cNvGraphicFramePr>
               <a:graphicFrameLocks xmlns:a="http://schemas.openxmlformats.org/drawingml/2006/main" noChangeAspect="1"/>
             </wp:cNvGraphicFramePr>
@@ -11607,7 +12214,7 @@
               <a:graphicData uri="http://schemas.openxmlformats.org/drawingml/2006/picture">
                 <pic:pic xmlns:pic="http://schemas.openxmlformats.org/drawingml/2006/picture">
                   <pic:nvPicPr>
-                    <pic:cNvPr id="536200969" name="Picture 1" descr="A graph of a training curve&#10;&#10;Description automatically generated"/>
+                    <pic:cNvPr id="1254090214" name="Imagen 1" descr="Gráfico, Gráfico de líneas&#10;&#10;Descripción generada automáticamente"/>
                     <pic:cNvPicPr/>
                   </pic:nvPicPr>
                   <pic:blipFill>
@@ -11619,7 +12226,7 @@
                   <pic:spPr>
                     <a:xfrm>
                       <a:off x="0" y="0"/>
-                      <a:ext cx="3089910" cy="2357120"/>
+                      <a:ext cx="3089910" cy="1701800"/>
                     </a:xfrm>
                     <a:prstGeom prst="rect">
                       <a:avLst/>
@@ -11635,20 +12242,46 @@
     <w:p>
       <w:pPr>
         <w:pStyle w:val="Text"/>
-        <w:rPr>
-          <w:lang w:val="es-419"/>
-        </w:rPr>
-      </w:pPr>
-      <w:r>
-        <w:rPr>
-          <w:lang w:val="es-419"/>
-        </w:rPr>
-        <w:t>Haciendo uso de una red neuronal podemos ver como la perdida se desploma a comparación de nuestro modelo de regresión logística, esto es de esperarse considerando el poder que tiene una red neuronal.</w:t>
+      </w:pPr>
+      <w:r>
+        <w:lastRenderedPageBreak/>
+        <w:t xml:space="preserve">Viendo las curvas ROC </w:t>
+      </w:r>
+      <w:r>
+        <w:t>con un área de 0.94 es algo bueno, significa que nuestro clasificador puede discriminar de una forma muy acertada. Aunque la forma nos indica que nuestro modelo tiende a errar mas cuando identifica el ciclo 0 de lo que erra identificando el ciclo 1, que si bien los identifica en su mayoría de forma correcta seria buena idea a la hora de implementarlo en un caso real validar las predicciones del ciclo 0.</w:t>
+      </w:r>
+    </w:p>
+    <w:p>
+      <w:pPr>
+        <w:pStyle w:val="Ttulo2"/>
+      </w:pPr>
+      <w:r>
+        <w:t>Red Neuronal</w:t>
       </w:r>
     </w:p>
     <w:p>
       <w:pPr>
         <w:pStyle w:val="Text"/>
+      </w:pPr>
+      <w:r>
+        <w:t xml:space="preserve">Ahora que </w:t>
+      </w:r>
+      <w:r>
+        <w:t>hemos probado</w:t>
+      </w:r>
+      <w:r>
+        <w:t xml:space="preserve"> el desempeño de los bosques vale la pena ocupar una implementación </w:t>
+      </w:r>
+      <w:r>
+        <w:t>más</w:t>
+      </w:r>
+      <w:r>
+        <w:t xml:space="preserve"> robusta y especializada en clasificar. </w:t>
+      </w:r>
+    </w:p>
+    <w:p>
+      <w:pPr>
+        <w:pStyle w:val="Text"/>
         <w:rPr>
           <w:lang w:val="es-419"/>
         </w:rPr>
@@ -11659,10 +12292,10 @@
           <w:lang w:val="es-419"/>
         </w:rPr>
         <w:drawing>
-          <wp:inline distT="0" distB="0" distL="0" distR="0" wp14:anchorId="37098D55" wp14:editId="08184B1A">
-            <wp:extent cx="3089910" cy="1443355"/>
-            <wp:effectExtent l="0" t="0" r="0" b="4445"/>
-            <wp:docPr id="351404973" name="Picture 1" descr="A close-up of a graph&#10;&#10;Description automatically generated"/>
+          <wp:inline distT="0" distB="0" distL="0" distR="0" wp14:anchorId="785C442F" wp14:editId="14405FA2">
+            <wp:extent cx="3089910" cy="1401445"/>
+            <wp:effectExtent l="0" t="0" r="0" b="8255"/>
+            <wp:docPr id="291841824" name="Imagen 1" descr="Gráfico, Gráfico de líneas&#10;&#10;Descripción generada automáticamente"/>
             <wp:cNvGraphicFramePr>
               <a:graphicFrameLocks xmlns:a="http://schemas.openxmlformats.org/drawingml/2006/main" noChangeAspect="1"/>
             </wp:cNvGraphicFramePr>
@@ -11670,7 +12303,7 @@
               <a:graphicData uri="http://schemas.openxmlformats.org/drawingml/2006/picture">
                 <pic:pic xmlns:pic="http://schemas.openxmlformats.org/drawingml/2006/picture">
                   <pic:nvPicPr>
-                    <pic:cNvPr id="351404973" name="Picture 1" descr="A close-up of a graph&#10;&#10;Description automatically generated"/>
+                    <pic:cNvPr id="291841824" name="Imagen 1" descr="Gráfico, Gráfico de líneas&#10;&#10;Descripción generada automáticamente"/>
                     <pic:cNvPicPr/>
                   </pic:nvPicPr>
                   <pic:blipFill>
@@ -11682,7 +12315,7 @@
                   <pic:spPr>
                     <a:xfrm>
                       <a:off x="0" y="0"/>
-                      <a:ext cx="3089910" cy="1443355"/>
+                      <a:ext cx="3089910" cy="1401445"/>
                     </a:xfrm>
                     <a:prstGeom prst="rect">
                       <a:avLst/>
@@ -11698,109 +12331,517 @@
     <w:p>
       <w:pPr>
         <w:pStyle w:val="Text"/>
-        <w:rPr>
-          <w:lang w:val="es-419"/>
-        </w:rPr>
-      </w:pPr>
-      <w:r>
-        <w:rPr>
-          <w:lang w:val="es-419"/>
-        </w:rPr>
-        <w:t xml:space="preserve">Haciendo la comparación de las matices de confusión de </w:t>
+      </w:pPr>
+      <w:r>
+        <w:rPr>
+          <w:lang w:val="es-419"/>
+        </w:rPr>
+        <w:t>Haciendo uso de una red neuronal podemos ver como la perdida se desploma a comparación de nuestro modelo de regresión logística, esto es de esperarse considerando el poder que tiene una red neuronal.</w:t>
+      </w:r>
+      <w:r>
+        <w:rPr>
+          <w:lang w:val="es-419"/>
+        </w:rPr>
+        <w:t xml:space="preserve"> Por otro </w:t>
+      </w:r>
+      <w:proofErr w:type="gramStart"/>
+      <w:r>
+        <w:rPr>
+          <w:lang w:val="es-419"/>
+        </w:rPr>
+        <w:t>lado</w:t>
+      </w:r>
+      <w:proofErr w:type="gramEnd"/>
+      <w:r>
+        <w:rPr>
+          <w:lang w:val="es-419"/>
+        </w:rPr>
+        <w:t xml:space="preserve"> la </w:t>
       </w:r>
       <w:proofErr w:type="spellStart"/>
       <w:r>
         <w:rPr>
           <w:lang w:val="es-419"/>
         </w:rPr>
-        <w:t>de</w:t>
+        <w:t>grafica</w:t>
       </w:r>
       <w:proofErr w:type="spellEnd"/>
       <w:r>
         <w:rPr>
           <w:lang w:val="es-419"/>
         </w:rPr>
-        <w:t xml:space="preserve"> ambos modelos</w:t>
-      </w:r>
-      <w:r>
-        <w:rPr>
-          <w:lang w:val="es-419"/>
-        </w:rPr>
-        <w:t>, podemos decir que son mejores que nuestr</w:t>
-      </w:r>
-      <w:r>
-        <w:rPr>
-          <w:lang w:val="es-419"/>
-        </w:rPr>
-        <w:t>a matriz anterior, teniendo un mejor ‘</w:t>
+        <w:t xml:space="preserve"> de </w:t>
+      </w:r>
+      <w:r>
+        <w:t>‘</w:t>
       </w:r>
       <w:proofErr w:type="spellStart"/>
       <w:r>
-        <w:rPr>
-          <w:lang w:val="es-419"/>
-        </w:rPr>
-        <w:t>Acurracy</w:t>
+        <w:t>Accuracy</w:t>
       </w:r>
       <w:proofErr w:type="spellEnd"/>
       <w:r>
-        <w:rPr>
-          <w:lang w:val="es-419"/>
-        </w:rPr>
-        <w:t xml:space="preserve">’ general. Podemos resaltar que en el caso del árbol de confusión tiene </w:t>
-      </w:r>
-      <w:r>
-        <w:rPr>
-          <w:lang w:val="es-419"/>
-        </w:rPr>
-        <w:t xml:space="preserve">0 </w:t>
+        <w:t>’ Podemos ver q</w:t>
+      </w:r>
+      <w:r>
+        <w:t>ue el modelo esta perfectamente entrenado para reconocer los valores dentro del conjunto de ‘Test’ y los de ‘</w:t>
+      </w:r>
+      <w:proofErr w:type="spellStart"/>
+      <w:r>
+        <w:t>Validation</w:t>
+      </w:r>
+      <w:proofErr w:type="spellEnd"/>
+      <w:r>
+        <w:t>’ teniendo muy poca diferencia entre ambos.</w:t>
+      </w:r>
+    </w:p>
+    <w:tbl>
+      <w:tblPr>
+        <w:tblStyle w:val="Tablaconcuadrcula"/>
+        <w:tblW w:w="0" w:type="auto"/>
+        <w:tblLook w:val="04A0" w:firstRow="1" w:lastRow="0" w:firstColumn="1" w:lastColumn="0" w:noHBand="0" w:noVBand="1"/>
+      </w:tblPr>
+      <w:tblGrid>
+        <w:gridCol w:w="2667"/>
+        <w:gridCol w:w="2189"/>
+      </w:tblGrid>
+      <w:tr>
+        <w:tc>
+          <w:tcPr>
+            <w:tcW w:w="4856" w:type="dxa"/>
+            <w:gridSpan w:val="2"/>
+          </w:tcPr>
+          <w:p>
+            <w:pPr>
+              <w:pStyle w:val="Text"/>
+              <w:ind w:firstLine="0"/>
+              <w:rPr>
+                <w:lang w:val="en-US"/>
+              </w:rPr>
+            </w:pPr>
+            <w:r>
+              <w:rPr>
+                <w:lang w:val="en-US"/>
+              </w:rPr>
+              <w:t xml:space="preserve">Training Neuronal Network with 1 hidden layer of 50 neurons </w:t>
+            </w:r>
+          </w:p>
+        </w:tc>
+      </w:tr>
+      <w:tr>
+        <w:tc>
+          <w:tcPr>
+            <w:tcW w:w="2667" w:type="dxa"/>
+          </w:tcPr>
+          <w:p>
+            <w:pPr>
+              <w:pStyle w:val="Text"/>
+              <w:ind w:firstLine="0"/>
+              <w:rPr>
+                <w:lang w:val="en-US"/>
+              </w:rPr>
+            </w:pPr>
+            <w:r>
+              <w:rPr>
+                <w:lang w:val="en-US"/>
+              </w:rPr>
+              <w:t>Validation Accuracy</w:t>
+            </w:r>
+          </w:p>
+        </w:tc>
+        <w:tc>
+          <w:tcPr>
+            <w:tcW w:w="2189" w:type="dxa"/>
+          </w:tcPr>
+          <w:p>
+            <w:pPr>
+              <w:pStyle w:val="Text"/>
+              <w:ind w:firstLine="0"/>
+              <w:rPr>
+                <w:lang w:val="en-US"/>
+              </w:rPr>
+            </w:pPr>
+            <w:r>
+              <w:rPr>
+                <w:lang w:val="en-US"/>
+              </w:rPr>
+              <w:t>0.94</w:t>
+            </w:r>
+          </w:p>
+        </w:tc>
+      </w:tr>
+      <w:tr>
+        <w:tc>
+          <w:tcPr>
+            <w:tcW w:w="2667" w:type="dxa"/>
+          </w:tcPr>
+          <w:p>
+            <w:pPr>
+              <w:pStyle w:val="Text"/>
+              <w:ind w:firstLine="0"/>
+            </w:pPr>
+            <w:r>
+              <w:t xml:space="preserve">Test </w:t>
+            </w:r>
+            <w:proofErr w:type="spellStart"/>
+            <w:r>
+              <w:t>Accuracy</w:t>
+            </w:r>
+            <w:proofErr w:type="spellEnd"/>
+          </w:p>
+        </w:tc>
+        <w:tc>
+          <w:tcPr>
+            <w:tcW w:w="2189" w:type="dxa"/>
+          </w:tcPr>
+          <w:p>
+            <w:pPr>
+              <w:pStyle w:val="Text"/>
+              <w:ind w:firstLine="0"/>
+            </w:pPr>
+            <w:r>
+              <w:t>0.94</w:t>
+            </w:r>
+          </w:p>
+        </w:tc>
+      </w:tr>
+    </w:tbl>
+    <w:p>
+      <w:pPr>
+        <w:pStyle w:val="Text"/>
+      </w:pPr>
+    </w:p>
+    <w:p>
+      <w:pPr>
+        <w:pStyle w:val="Text"/>
+        <w:rPr>
+          <w:lang w:val="es-419"/>
+        </w:rPr>
+      </w:pPr>
+      <w:r>
+        <w:rPr>
+          <w:lang w:val="es-419"/>
+        </w:rPr>
+        <w:drawing>
+          <wp:inline distT="0" distB="0" distL="0" distR="0" wp14:anchorId="0900D15E" wp14:editId="3846144F">
+            <wp:extent cx="2962336" cy="1267485"/>
+            <wp:effectExtent l="0" t="0" r="9525" b="8890"/>
+            <wp:docPr id="1528879112" name="Imagen 1" descr="Gráfico&#10;&#10;Descripción generada automáticamente"/>
+            <wp:cNvGraphicFramePr>
+              <a:graphicFrameLocks xmlns:a="http://schemas.openxmlformats.org/drawingml/2006/main" noChangeAspect="1"/>
+            </wp:cNvGraphicFramePr>
+            <a:graphic xmlns:a="http://schemas.openxmlformats.org/drawingml/2006/main">
+              <a:graphicData uri="http://schemas.openxmlformats.org/drawingml/2006/picture">
+                <pic:pic xmlns:pic="http://schemas.openxmlformats.org/drawingml/2006/picture">
+                  <pic:nvPicPr>
+                    <pic:cNvPr id="1528879112" name="Imagen 1" descr="Gráfico&#10;&#10;Descripción generada automáticamente"/>
+                    <pic:cNvPicPr/>
+                  </pic:nvPicPr>
+                  <pic:blipFill>
+                    <a:blip r:embed="rId38"/>
+                    <a:stretch>
+                      <a:fillRect/>
+                    </a:stretch>
+                  </pic:blipFill>
+                  <pic:spPr>
+                    <a:xfrm>
+                      <a:off x="0" y="0"/>
+                      <a:ext cx="2984390" cy="1276921"/>
+                    </a:xfrm>
+                    <a:prstGeom prst="rect">
+                      <a:avLst/>
+                    </a:prstGeom>
+                  </pic:spPr>
+                </pic:pic>
+              </a:graphicData>
+            </a:graphic>
+          </wp:inline>
+        </w:drawing>
+      </w:r>
+    </w:p>
+    <w:p>
+      <w:pPr>
+        <w:pStyle w:val="Text"/>
+        <w:rPr>
+          <w:lang w:val="es-419"/>
+        </w:rPr>
+      </w:pPr>
+      <w:r>
+        <w:rPr>
+          <w:lang w:val="es-419"/>
+        </w:rPr>
+        <w:t xml:space="preserve">Si revisamos la matriz de confusión nos daremos cuenta </w:t>
+      </w:r>
+      <w:proofErr w:type="gramStart"/>
+      <w:r>
+        <w:rPr>
+          <w:lang w:val="es-419"/>
+        </w:rPr>
+        <w:t>que</w:t>
+      </w:r>
+      <w:proofErr w:type="gramEnd"/>
+      <w:r>
+        <w:rPr>
+          <w:lang w:val="es-419"/>
+        </w:rPr>
+        <w:t xml:space="preserve"> el modelo es muy bueno comparado con el modelo de regresión logística. Si comparamos este modelo contra el </w:t>
+      </w:r>
+      <w:r>
+        <w:rPr>
+          <w:lang w:val="es-419"/>
+        </w:rPr>
+        <w:t>‘</w:t>
+      </w:r>
+      <w:proofErr w:type="spellStart"/>
+      <w:r>
+        <w:rPr>
+          <w:lang w:val="es-419"/>
+        </w:rPr>
+        <w:t>Random</w:t>
+      </w:r>
+      <w:proofErr w:type="spellEnd"/>
+      <w:r>
+        <w:rPr>
+          <w:lang w:val="es-419"/>
+        </w:rPr>
+        <w:t xml:space="preserve"> Forest’ </w:t>
+      </w:r>
+      <w:r>
+        <w:rPr>
+          <w:lang w:val="es-419"/>
+        </w:rPr>
+        <w:t>que revisamos anteriormente, pareciera que erramos mas con este, aunque en realidad podríamos decir que este discrimina mejor entre las clases, puesto que no parece que las matrices estén cargadas hacia alguna predicción como pasaba con el modelo anterior.</w:t>
+      </w:r>
+    </w:p>
+    <w:p>
+      <w:pPr>
+        <w:pStyle w:val="Text"/>
+        <w:rPr>
+          <w:lang w:val="es-419"/>
+        </w:rPr>
+      </w:pPr>
+      <w:r>
+        <w:rPr>
+          <w:lang w:val="es-419"/>
+        </w:rPr>
+        <w:drawing>
+          <wp:inline distT="0" distB="0" distL="0" distR="0" wp14:anchorId="5E1A0E4D" wp14:editId="23612844">
+            <wp:extent cx="3089910" cy="1718945"/>
+            <wp:effectExtent l="0" t="0" r="0" b="0"/>
+            <wp:docPr id="2127736974" name="Imagen 1" descr="Gráfico, Gráfico de líneas&#10;&#10;Descripción generada automáticamente"/>
+            <wp:cNvGraphicFramePr>
+              <a:graphicFrameLocks xmlns:a="http://schemas.openxmlformats.org/drawingml/2006/main" noChangeAspect="1"/>
+            </wp:cNvGraphicFramePr>
+            <a:graphic xmlns:a="http://schemas.openxmlformats.org/drawingml/2006/main">
+              <a:graphicData uri="http://schemas.openxmlformats.org/drawingml/2006/picture">
+                <pic:pic xmlns:pic="http://schemas.openxmlformats.org/drawingml/2006/picture">
+                  <pic:nvPicPr>
+                    <pic:cNvPr id="2127736974" name="Imagen 1" descr="Gráfico, Gráfico de líneas&#10;&#10;Descripción generada automáticamente"/>
+                    <pic:cNvPicPr/>
+                  </pic:nvPicPr>
+                  <pic:blipFill>
+                    <a:blip r:embed="rId39"/>
+                    <a:stretch>
+                      <a:fillRect/>
+                    </a:stretch>
+                  </pic:blipFill>
+                  <pic:spPr>
+                    <a:xfrm>
+                      <a:off x="0" y="0"/>
+                      <a:ext cx="3089910" cy="1718945"/>
+                    </a:xfrm>
+                    <a:prstGeom prst="rect">
+                      <a:avLst/>
+                    </a:prstGeom>
+                  </pic:spPr>
+                </pic:pic>
+              </a:graphicData>
+            </a:graphic>
+          </wp:inline>
+        </w:drawing>
+      </w:r>
+    </w:p>
+    <w:p>
+      <w:pPr>
+        <w:pStyle w:val="Text"/>
+        <w:rPr>
+          <w:lang w:val="es-419"/>
+        </w:rPr>
+      </w:pPr>
+      <w:r>
+        <w:rPr>
+          <w:lang w:val="es-419"/>
+        </w:rPr>
+        <w:t xml:space="preserve">Viendo la curva </w:t>
+      </w:r>
+      <w:r>
+        <w:rPr>
+          <w:lang w:val="es-419"/>
+        </w:rPr>
+        <w:t xml:space="preserve">ROC </w:t>
+      </w:r>
+      <w:r>
+        <w:rPr>
+          <w:lang w:val="es-419"/>
+        </w:rPr>
+        <w:t xml:space="preserve">nos damos cuenta </w:t>
+      </w:r>
+      <w:proofErr w:type="gramStart"/>
+      <w:r>
+        <w:rPr>
+          <w:lang w:val="es-419"/>
+        </w:rPr>
+        <w:t>que</w:t>
+      </w:r>
+      <w:proofErr w:type="gramEnd"/>
+      <w:r>
+        <w:rPr>
+          <w:lang w:val="es-419"/>
+        </w:rPr>
+        <w:t xml:space="preserve"> </w:t>
+      </w:r>
+      <w:r>
+        <w:rPr>
+          <w:lang w:val="es-419"/>
+        </w:rPr>
+        <w:t>el modelo</w:t>
+      </w:r>
+      <w:r>
+        <w:rPr>
+          <w:lang w:val="es-419"/>
+        </w:rPr>
+        <w:t xml:space="preserve"> tiene mejor capacidad de discriminación que el modelo anterior</w:t>
+      </w:r>
+      <w:r>
+        <w:rPr>
+          <w:lang w:val="es-419"/>
+        </w:rPr>
+        <w:t>, la curva esta menos afilada, lo que significa que el modelo tiene la misma capacidad para predecir cualquiera de los dos ciclos.</w:t>
+      </w:r>
+    </w:p>
+    <w:p>
+      <w:pPr>
+        <w:pStyle w:val="Ttulo1"/>
+        <w:rPr>
+          <w:lang w:val="es-419"/>
+        </w:rPr>
+      </w:pPr>
+      <w:r>
+        <w:rPr>
+          <w:lang w:val="es-419"/>
+        </w:rPr>
+        <w:t>CONCLUSIÓN</w:t>
+      </w:r>
+    </w:p>
+    <w:p>
+      <w:pPr>
+        <w:pStyle w:val="Text"/>
+        <w:rPr>
+          <w:lang w:val="es-419"/>
+        </w:rPr>
+      </w:pPr>
+      <w:r>
+        <w:rPr>
+          <w:lang w:val="es-419"/>
+        </w:rPr>
+        <w:t>En los análisis realizados hasta este punto, queda claro que la Red Neuronal ha mostrado un rendimiento superior en comparación con los otros modelos evaluados, específicamente en términos de precisión (</w:t>
+      </w:r>
+      <w:proofErr w:type="spellStart"/>
+      <w:r>
+        <w:rPr>
+          <w:lang w:val="es-419"/>
+        </w:rPr>
+        <w:t>accuracy</w:t>
+      </w:r>
+      <w:proofErr w:type="spellEnd"/>
+      <w:r>
+        <w:rPr>
+          <w:lang w:val="es-419"/>
+        </w:rPr>
+        <w:t xml:space="preserve">) y área bajo la curva (AUC). Este resultado destaca la capacidad de las redes neuronales para manejar la complejidad de los datos y su habilidad para capturar patrones no lineales en las variables. Sin embargo, es importante reconocer que el desempeño actual de la Red Neuronal no implica que los demás modelos, como la regresión logística o los bosques aleatorios, no puedan alcanzar o incluso superar estos resultados si se afinan adecuadamente sus </w:t>
+      </w:r>
+      <w:proofErr w:type="spellStart"/>
+      <w:r>
+        <w:rPr>
+          <w:lang w:val="es-419"/>
+        </w:rPr>
+        <w:t>hiperparámetros</w:t>
+      </w:r>
+      <w:proofErr w:type="spellEnd"/>
+      <w:r>
+        <w:rPr>
+          <w:lang w:val="es-419"/>
+        </w:rPr>
+        <w:t xml:space="preserve"> o se optimiza el preprocesamiento de los datos. Los modelos tradicionales a menudo pueden beneficiarse de un ajuste más meticuloso en su configuración y, en ciertos casos, lograr rendimientos competitivos.</w:t>
+      </w:r>
+    </w:p>
+    <w:p>
+      <w:pPr>
+        <w:pStyle w:val="Text"/>
+        <w:rPr>
+          <w:lang w:val="es-419"/>
+        </w:rPr>
+      </w:pPr>
+      <w:r>
+        <w:rPr>
+          <w:lang w:val="es-419"/>
+        </w:rPr>
+        <w:t xml:space="preserve">A pesar de la ventaja demostrada por la Red Neuronal en este contexto específico, no se debe concluir de inmediato que este modelo sea la mejor opción para resolver la problemática de la "secadora ideal" que estamos buscando. La selección del modelo de Machine </w:t>
+      </w:r>
+      <w:proofErr w:type="spellStart"/>
+      <w:r>
+        <w:rPr>
+          <w:lang w:val="es-419"/>
+        </w:rPr>
+        <w:t>Learning</w:t>
+      </w:r>
+      <w:proofErr w:type="spellEnd"/>
+      <w:r>
+        <w:rPr>
+          <w:lang w:val="es-419"/>
+        </w:rPr>
+        <w:t xml:space="preserve"> más adecuado no debe basarse únicamente en las métricas de rendimiento actuales, sino también en factores como la interpretabilidad, el costo de implementación, los recursos computacionales necesarios y las necesidades del producto o servicio en cuestión. En muchos casos, un modelo más simple puede ser suficiente y preferible si ofrece ventajas en términos de facilidad de implementación y mantenimiento, sin sacrificar significativamente la precisión.</w:t>
+      </w:r>
+    </w:p>
+    <w:p>
+      <w:pPr>
+        <w:pStyle w:val="Text"/>
+        <w:rPr>
+          <w:lang w:val="es-419"/>
+        </w:rPr>
+      </w:pPr>
+      <w:r>
+        <w:rPr>
+          <w:lang w:val="es-419"/>
+        </w:rPr>
+        <w:t xml:space="preserve">En este caso particular, propongo una estrategia diferenciada para las secadoras de distintas gamas. Para las secadoras de gama baja, la regresión logística puede ser una opción adecuada, ya que es un modelo interpretable, con bajos costos computacionales y relativamente sencillo de implementar. Su simplicidad lo convierte en una opción robusta para productos en los que la eficiencia y el costo de producción son consideraciones clave. Por otro lado, para las secadoras de gama alta, los bosques aleatorios podrían ser la opción ideal. Aunque son más complejos que la regresión logística, ofrecen una excelente capacidad de generalización, siguen siendo más interpretables que las redes neuronales y requieren un costo de implementación moderado en comparación con las redes neuronales profundas. Además, su capacidad para manejar datos heterogéneos y capturar </w:t>
       </w:r>
       <w:r>
         <w:rPr>
           <w:lang w:val="es-419"/>
         </w:rPr>
         <w:lastRenderedPageBreak/>
-        <w:t xml:space="preserve">falsos </w:t>
-      </w:r>
-      <w:r>
-        <w:rPr>
-          <w:lang w:val="es-419"/>
-        </w:rPr>
-        <w:t xml:space="preserve">negativos </w:t>
-      </w:r>
-      <w:r>
-        <w:rPr>
-          <w:lang w:val="es-419"/>
-        </w:rPr>
-        <w:t xml:space="preserve">y tan solo 6 falsos </w:t>
-      </w:r>
-      <w:r>
-        <w:rPr>
-          <w:lang w:val="es-419"/>
-        </w:rPr>
-        <w:t>positivos</w:t>
-      </w:r>
-      <w:r>
-        <w:rPr>
-          <w:lang w:val="es-419"/>
-        </w:rPr>
-        <w:t>. Esto con el conjunto de ‘Test’</w:t>
-      </w:r>
-      <w:r>
-        <w:rPr>
-          <w:lang w:val="es-419"/>
-        </w:rPr>
-        <w:t xml:space="preserve">. </w:t>
-      </w:r>
-      <w:r>
-        <w:rPr>
-          <w:lang w:val="es-419"/>
-        </w:rPr>
-        <w:t xml:space="preserve"> </w:t>
-      </w:r>
-    </w:p>
-    <w:p>
-      <w:pPr>
-        <w:pStyle w:val="Heading5"/>
+        <w:t>interacciones complejas entre las variables podría ser una ventaja en este segmento.</w:t>
+      </w:r>
+    </w:p>
+    <w:p>
+      <w:pPr>
+        <w:pStyle w:val="Text"/>
+        <w:rPr>
+          <w:smallCaps/>
+          <w:lang w:val="es-419"/>
+        </w:rPr>
+      </w:pPr>
+      <w:r>
+        <w:rPr>
+          <w:lang w:val="es-419"/>
+        </w:rPr>
+        <w:t>Por último, si bien es cierto que la Red Neuronal podría generar una solución mucho más sofisticada, capaz de discriminar entre todas las clases de manera más precisa y adaptarse mejor a problemas de alta complejidad, también debemos considerar que este tipo de modelo conlleva un mayor costo de desarrollo, requiere más recursos computacionales y puede ser excesivamente complejo para la fase actual del proyecto. En este momento, no parece necesario implementar una solución tan avanzada y costosa, especialmente si los modelos más simples pueden cumplir con los requisitos del problema. A medida que se desarrolle y evolucione la tecnología, quizás más adelante pueda justificarse el uso de redes neuronales, pero por ahora, un enfoque más sencillo parece ser el camino más sensato y eficiente.</w:t>
+      </w:r>
+    </w:p>
+    <w:p>
+      <w:pPr>
+        <w:pStyle w:val="Ttulo5"/>
       </w:pPr>
       <w:r>
         <w:t>Referencias</w:t>
@@ -11816,27 +12857,79 @@
       </w:pPr>
       <w:r>
         <w:rPr>
+          <w:b/>
+          <w:bCs/>
           <w:noProof w:val="0"/>
           <w:lang w:val="es-MX"/>
         </w:rPr>
-        <w:t>Referencia [1]</w:t>
-      </w:r>
-    </w:p>
-    <w:p>
-      <w:pPr>
-        <w:pStyle w:val="references"/>
+        <w:t>Fondo Monetario Internacional (FMI)</w:t>
+      </w:r>
+      <w:r>
         <w:rPr>
           <w:noProof w:val="0"/>
           <w:lang w:val="es-MX"/>
         </w:rPr>
-      </w:pPr>
-      <w:r>
-        <w:rPr>
+        <w:t>. (2024, 14 de enero). </w:t>
+      </w:r>
+      <w:r>
+        <w:rPr>
+          <w:i/>
+          <w:iCs/>
           <w:noProof w:val="0"/>
           <w:lang w:val="es-MX"/>
         </w:rPr>
-        <w:t>Referencia [2]</w:t>
-      </w:r>
+        <w:t>La economía mundial transformada por la inteligencia artificial ha de beneficiar a la humanidad</w:t>
+      </w:r>
+      <w:r>
+        <w:rPr>
+          <w:noProof w:val="0"/>
+          <w:lang w:val="es-MX"/>
+        </w:rPr>
+        <w:t>. </w:t>
+      </w:r>
+      <w:hyperlink r:id="rId40" w:history="1">
+        <w:r>
+          <w:rPr>
+            <w:rStyle w:val="Hipervnculo"/>
+            <w:noProof w:val="0"/>
+            <w:lang w:val="es-MX"/>
+          </w:rPr>
+          <w:t>La economía mundial transformada por la inteligencia artificial ha de beneficiar a la humanidad (imf.org)</w:t>
+        </w:r>
+      </w:hyperlink>
+      <w:r>
+        <w:rPr>
+          <w:noProof w:val="0"/>
+          <w:lang w:val="es-MX"/>
+        </w:rPr>
+        <w:t xml:space="preserve"> </w:t>
+      </w:r>
+    </w:p>
+    <w:p>
+      <w:pPr>
+        <w:pStyle w:val="references"/>
+        <w:rPr>
+          <w:noProof w:val="0"/>
+          <w:lang w:val="es-MX"/>
+        </w:rPr>
+      </w:pPr>
+      <w:r>
+        <w:rPr>
+          <w:noProof w:val="0"/>
+          <w:lang w:val="es-MX"/>
+        </w:rPr>
+        <w:t xml:space="preserve">IBM. (s.f.). ¿Qué es la regresión logística? Recuperado de </w:t>
+      </w:r>
+      <w:hyperlink r:id="rId41" w:history="1">
+        <w:r>
+          <w:rPr>
+            <w:rStyle w:val="Hipervnculo"/>
+            <w:noProof w:val="0"/>
+            <w:lang w:val="es-MX"/>
+          </w:rPr>
+          <w:t>¿Qué es la regresión logística? | IBM</w:t>
+        </w:r>
+      </w:hyperlink>
     </w:p>
     <w:p>
       <w:pPr>
@@ -11855,10 +12948,10 @@
       <w:r>
         <w:t xml:space="preserve">, 45(1), 5-32. </w:t>
       </w:r>
-      <w:hyperlink r:id="rId38" w:history="1">
+      <w:hyperlink r:id="rId42" w:history="1">
         <w:r>
           <w:rPr>
-            <w:rStyle w:val="Hyperlink"/>
+            <w:rStyle w:val="Hipervnculo"/>
           </w:rPr>
           <w:t>https://doi.org/10.1023/A:1010933404324</w:t>
         </w:r>
@@ -11884,10 +12977,10 @@
       <w:r>
         <w:t xml:space="preserve">, 2(3), 18-22. </w:t>
       </w:r>
-      <w:hyperlink r:id="rId39" w:history="1">
+      <w:hyperlink r:id="rId43" w:history="1">
         <w:r>
           <w:rPr>
-            <w:rStyle w:val="Hyperlink"/>
+            <w:rStyle w:val="Hipervnculo"/>
           </w:rPr>
           <w:t>https://CRAN.R-project.org/doc/Rnews/</w:t>
         </w:r>
@@ -11913,10 +13006,10 @@
       <w:r>
         <w:t xml:space="preserve">. MIT Press. </w:t>
       </w:r>
-      <w:hyperlink r:id="rId40" w:history="1">
+      <w:hyperlink r:id="rId44" w:history="1">
         <w:r>
           <w:rPr>
-            <w:rStyle w:val="Hyperlink"/>
+            <w:rStyle w:val="Hipervnculo"/>
           </w:rPr>
           <w:t>https://www.deeplearningbook.org/</w:t>
         </w:r>
@@ -11942,10 +13035,10 @@
       <w:r>
         <w:t xml:space="preserve"> (3rd ed.). Prentice Hall. </w:t>
       </w:r>
-      <w:hyperlink r:id="rId41" w:history="1">
+      <w:hyperlink r:id="rId45" w:history="1">
         <w:r>
           <w:rPr>
-            <w:rStyle w:val="Hyperlink"/>
+            <w:rStyle w:val="Hipervnculo"/>
           </w:rPr>
           <w:t>https://doi.org/10.5555/1530190</w:t>
         </w:r>
@@ -11973,7 +13066,7 @@
     </w:p>
     <w:p>
       <w:pPr>
-        <w:pStyle w:val="Heading1"/>
+        <w:pStyle w:val="Ttulo1"/>
         <w:numPr>
           <w:ilvl w:val="0"/>
           <w:numId w:val="0"/>
@@ -12024,7 +13117,7 @@
     <w:sdtContent>
       <w:p>
         <w:pPr>
-          <w:pStyle w:val="Footer"/>
+          <w:pStyle w:val="Piedepgina"/>
           <w:jc w:val="right"/>
         </w:pPr>
         <w:r>
@@ -12047,7 +13140,7 @@
   </w:sdt>
   <w:p>
     <w:pPr>
-      <w:pStyle w:val="Footer"/>
+      <w:pStyle w:val="Piedepgina"/>
     </w:pPr>
   </w:p>
 </w:ftr>
@@ -12057,7 +13150,7 @@
 <w:ftr xmlns:wpc="http://schemas.microsoft.com/office/word/2010/wordprocessingCanvas" xmlns:cx="http://schemas.microsoft.com/office/drawing/2014/chartex" xmlns:cx1="http://schemas.microsoft.com/office/drawing/2015/9/8/chartex" xmlns:cx2="http://schemas.microsoft.com/office/drawing/2015/10/21/chartex" xmlns:cx3="http://schemas.microsoft.com/office/drawing/2016/5/9/chartex" xmlns:cx4="http://schemas.microsoft.com/office/drawing/2016/5/10/chartex" xmlns:cx5="http://schemas.microsoft.com/office/drawing/2016/5/11/chartex" xmlns:cx6="http://schemas.microsoft.com/office/drawing/2016/5/12/chartex" xmlns:cx7="http://schemas.microsoft.com/office/drawing/2016/5/13/chartex" xmlns:cx8="http://schemas.microsoft.com/office/drawing/2016/5/14/chartex" xmlns:mc="http://schemas.openxmlformats.org/markup-compatibility/2006" xmlns:aink="http://schemas.microsoft.com/office/drawing/2016/ink" xmlns:am3d="http://schemas.microsoft.com/office/drawing/2017/model3d" xmlns:o="urn:schemas-microsoft-com:office:office" xmlns:oel="http://schemas.microsoft.com/office/2019/extlst" xmlns:r="http://schemas.openxmlformats.org/officeDocument/2006/relationships" xmlns:m="http://schemas.openxmlformats.org/officeDocument/2006/math" xmlns:v="urn:schemas-microsoft-com:vml" xmlns:wp14="http://schemas.microsoft.com/office/word/2010/wordprocessingDrawing" xmlns:wp="http://schemas.openxmlformats.org/drawingml/2006/wordprocessingDrawing" xmlns:w10="urn:schemas-microsoft-com:office:word" xmlns:w="http://schemas.openxmlformats.org/wordprocessingml/2006/main" xmlns:w14="http://schemas.microsoft.com/office/word/2010/wordml" xmlns:w15="http://schemas.microsoft.com/office/word/2012/wordml" xmlns:w16cex="http://schemas.microsoft.com/office/word/2018/wordml/cex" xmlns:w16cid="http://schemas.microsoft.com/office/word/2016/wordml/cid" xmlns:w16="http://schemas.microsoft.com/office/word/2018/wordml" xmlns:w16du="http://schemas.microsoft.com/office/word/2023/wordml/word16du" xmlns:w16sdtdh="http://schemas.microsoft.com/office/word/2020/wordml/sdtdatahash" xmlns:w16se="http://schemas.microsoft.com/office/word/2015/wordml/symex" xmlns:wpg="http://schemas.microsoft.com/office/word/2010/wordprocessingGroup" xmlns:wpi="http://schemas.microsoft.com/office/word/2010/wordprocessingInk" xmlns:wne="http://schemas.microsoft.com/office/word/2006/wordml" xmlns:wps="http://schemas.microsoft.com/office/word/2010/wordprocessingShape" mc:Ignorable="w14 w15 w16se w16cid w16 w16cex w16sdtdh w16du wp14">
   <w:p>
     <w:pPr>
-      <w:pStyle w:val="Footer"/>
+      <w:pStyle w:val="Piedepgina"/>
       <w:jc w:val="left"/>
       <w:rPr>
         <w:sz w:val="16"/>
@@ -12098,7 +13191,7 @@
 <w:hdr xmlns:wpc="http://schemas.microsoft.com/office/word/2010/wordprocessingCanvas" xmlns:cx="http://schemas.microsoft.com/office/drawing/2014/chartex" xmlns:cx1="http://schemas.microsoft.com/office/drawing/2015/9/8/chartex" xmlns:cx2="http://schemas.microsoft.com/office/drawing/2015/10/21/chartex" xmlns:cx3="http://schemas.microsoft.com/office/drawing/2016/5/9/chartex" xmlns:cx4="http://schemas.microsoft.com/office/drawing/2016/5/10/chartex" xmlns:cx5="http://schemas.microsoft.com/office/drawing/2016/5/11/chartex" xmlns:cx6="http://schemas.microsoft.com/office/drawing/2016/5/12/chartex" xmlns:cx7="http://schemas.microsoft.com/office/drawing/2016/5/13/chartex" xmlns:cx8="http://schemas.microsoft.com/office/drawing/2016/5/14/chartex" xmlns:mc="http://schemas.openxmlformats.org/markup-compatibility/2006" xmlns:aink="http://schemas.microsoft.com/office/drawing/2016/ink" xmlns:am3d="http://schemas.microsoft.com/office/drawing/2017/model3d" xmlns:o="urn:schemas-microsoft-com:office:office" xmlns:oel="http://schemas.microsoft.com/office/2019/extlst" xmlns:r="http://schemas.openxmlformats.org/officeDocument/2006/relationships" xmlns:m="http://schemas.openxmlformats.org/officeDocument/2006/math" xmlns:v="urn:schemas-microsoft-com:vml" xmlns:wp14="http://schemas.microsoft.com/office/word/2010/wordprocessingDrawing" xmlns:wp="http://schemas.openxmlformats.org/drawingml/2006/wordprocessingDrawing" xmlns:w10="urn:schemas-microsoft-com:office:word" xmlns:w="http://schemas.openxmlformats.org/wordprocessingml/2006/main" xmlns:w14="http://schemas.microsoft.com/office/word/2010/wordml" xmlns:w15="http://schemas.microsoft.com/office/word/2012/wordml" xmlns:w16cex="http://schemas.microsoft.com/office/word/2018/wordml/cex" xmlns:w16cid="http://schemas.microsoft.com/office/word/2016/wordml/cid" xmlns:w16="http://schemas.microsoft.com/office/word/2018/wordml" xmlns:w16du="http://schemas.microsoft.com/office/word/2023/wordml/word16du" xmlns:w16sdtdh="http://schemas.microsoft.com/office/word/2020/wordml/sdtdatahash" xmlns:w16se="http://schemas.microsoft.com/office/word/2015/wordml/symex" xmlns:wpg="http://schemas.microsoft.com/office/word/2010/wordprocessingGroup" xmlns:wpi="http://schemas.microsoft.com/office/word/2010/wordprocessingInk" xmlns:wne="http://schemas.microsoft.com/office/word/2006/wordml" xmlns:wps="http://schemas.microsoft.com/office/word/2010/wordprocessingShape" mc:Ignorable="w14 w15 w16se w16cid w16 w16cex w16sdtdh w16du wp14">
   <w:p>
     <w:pPr>
-      <w:pStyle w:val="Header"/>
+      <w:pStyle w:val="Encabezado"/>
     </w:pPr>
     <w:r>
       <w:t xml:space="preserve">José Antonio Miranda Baños </w:t>
@@ -12123,7 +13216,7 @@
       <w:rPr>
         <w:noProof/>
       </w:rPr>
-      <w:t>06/09/2024</w:t>
+      <w:t>07/09/2024</w:t>
     </w:r>
     <w:r>
       <w:fldChar w:fldCharType="end"/>
@@ -13545,7 +14638,7 @@
     <w:lvl w:ilvl="0">
       <w:start w:val="1"/>
       <w:numFmt w:val="upperRoman"/>
-      <w:pStyle w:val="Heading1"/>
+      <w:pStyle w:val="Ttulo1"/>
       <w:lvlText w:val="%1."/>
       <w:lvlJc w:val="center"/>
       <w:pPr>
@@ -13577,7 +14670,7 @@
     <w:lvl w:ilvl="1">
       <w:start w:val="1"/>
       <w:numFmt w:val="upperLetter"/>
-      <w:pStyle w:val="Heading2"/>
+      <w:pStyle w:val="Ttulo2"/>
       <w:lvlText w:val="%2."/>
       <w:lvlJc w:val="left"/>
       <w:pPr>
@@ -13613,7 +14706,7 @@
     <w:lvl w:ilvl="2">
       <w:start w:val="1"/>
       <w:numFmt w:val="decimal"/>
-      <w:pStyle w:val="Heading3"/>
+      <w:pStyle w:val="Ttulo3"/>
       <w:lvlText w:val="%3)"/>
       <w:lvlJc w:val="left"/>
       <w:pPr>
@@ -13649,7 +14742,7 @@
     <w:lvl w:ilvl="3">
       <w:start w:val="1"/>
       <w:numFmt w:val="lowerLetter"/>
-      <w:pStyle w:val="Heading4"/>
+      <w:pStyle w:val="Ttulo4"/>
       <w:lvlText w:val="%4)"/>
       <w:lvlJc w:val="left"/>
       <w:pPr>
@@ -15011,7 +16104,7 @@
       <w:lang w:val="es-MX"/>
     </w:rPr>
   </w:style>
-  <w:style w:type="paragraph" w:styleId="Heading1">
+  <w:style w:type="paragraph" w:styleId="Ttulo1">
     <w:name w:val="heading 1"/>
     <w:basedOn w:val="Normal"/>
     <w:next w:val="Normal"/>
@@ -15034,7 +16127,7 @@
       <w:smallCaps/>
     </w:rPr>
   </w:style>
-  <w:style w:type="paragraph" w:styleId="Heading2">
+  <w:style w:type="paragraph" w:styleId="Ttulo2">
     <w:name w:val="heading 2"/>
     <w:basedOn w:val="Normal"/>
     <w:next w:val="Normal"/>
@@ -15060,7 +16153,7 @@
       <w:iCs/>
     </w:rPr>
   </w:style>
-  <w:style w:type="paragraph" w:styleId="Heading3">
+  <w:style w:type="paragraph" w:styleId="Ttulo3">
     <w:name w:val="heading 3"/>
     <w:basedOn w:val="Normal"/>
     <w:next w:val="Normal"/>
@@ -15085,7 +16178,7 @@
       <w:iCs/>
     </w:rPr>
   </w:style>
-  <w:style w:type="paragraph" w:styleId="Heading4">
+  <w:style w:type="paragraph" w:styleId="Ttulo4">
     <w:name w:val="heading 4"/>
     <w:basedOn w:val="Normal"/>
     <w:next w:val="Normal"/>
@@ -15110,7 +16203,7 @@
       <w:iCs/>
     </w:rPr>
   </w:style>
-  <w:style w:type="paragraph" w:styleId="Heading5">
+  <w:style w:type="paragraph" w:styleId="Ttulo5">
     <w:name w:val="heading 5"/>
     <w:basedOn w:val="Normal"/>
     <w:next w:val="Normal"/>
@@ -15126,13 +16219,12 @@
       <w:smallCaps/>
     </w:rPr>
   </w:style>
-  <w:style w:type="character" w:default="1" w:styleId="DefaultParagraphFont">
+  <w:style w:type="character" w:default="1" w:styleId="Fuentedeprrafopredeter">
     <w:name w:val="Default Paragraph Font"/>
     <w:uiPriority w:val="1"/>
-    <w:semiHidden/>
     <w:unhideWhenUsed/>
   </w:style>
-  <w:style w:type="table" w:default="1" w:styleId="TableNormal">
+  <w:style w:type="table" w:default="1" w:styleId="Tablanormal">
     <w:name w:val="Normal Table"/>
     <w:uiPriority w:val="99"/>
     <w:semiHidden/>
@@ -15147,7 +16239,7 @@
       </w:tblCellMar>
     </w:tblPr>
   </w:style>
-  <w:style w:type="numbering" w:default="1" w:styleId="NoList">
+  <w:style w:type="numbering" w:default="1" w:styleId="Sinlista">
     <w:name w:val="No List"/>
     <w:uiPriority w:val="99"/>
     <w:semiHidden/>
@@ -15186,10 +16278,10 @@
       <w:szCs w:val="22"/>
     </w:rPr>
   </w:style>
-  <w:style w:type="paragraph" w:styleId="BodyText">
+  <w:style w:type="paragraph" w:styleId="Textoindependiente">
     <w:name w:val="Body Text"/>
     <w:basedOn w:val="Normal"/>
-    <w:link w:val="BodyTextChar"/>
+    <w:link w:val="TextoindependienteCar"/>
     <w:rsid w:val="00E7596C"/>
     <w:pPr>
       <w:tabs>
@@ -15204,9 +16296,9 @@
       <w:lang w:val="x-none" w:eastAsia="x-none"/>
     </w:rPr>
   </w:style>
-  <w:style w:type="character" w:customStyle="1" w:styleId="BodyTextChar">
-    <w:name w:val="Body Text Char"/>
-    <w:link w:val="BodyText"/>
+  <w:style w:type="character" w:customStyle="1" w:styleId="TextoindependienteCar">
+    <w:name w:val="Texto independiente Car"/>
+    <w:link w:val="Textoindependiente"/>
     <w:rsid w:val="00E7596C"/>
     <w:rPr>
       <w:spacing w:val="-1"/>
@@ -15215,7 +16307,7 @@
   </w:style>
   <w:style w:type="paragraph" w:customStyle="1" w:styleId="bulletlist">
     <w:name w:val="bullet list"/>
-    <w:basedOn w:val="BodyText"/>
+    <w:basedOn w:val="Textoindependiente"/>
     <w:rsid w:val="001B67DC"/>
     <w:pPr>
       <w:numPr>
@@ -15408,10 +16500,10 @@
       <w:i/>
     </w:rPr>
   </w:style>
-  <w:style w:type="paragraph" w:styleId="Header">
+  <w:style w:type="paragraph" w:styleId="Encabezado">
     <w:name w:val="header"/>
     <w:basedOn w:val="Normal"/>
-    <w:link w:val="HeaderChar"/>
+    <w:link w:val="EncabezadoCar"/>
     <w:rsid w:val="001A3B3D"/>
     <w:pPr>
       <w:tabs>
@@ -15420,16 +16512,16 @@
       </w:tabs>
     </w:pPr>
   </w:style>
-  <w:style w:type="character" w:customStyle="1" w:styleId="HeaderChar">
-    <w:name w:val="Header Char"/>
-    <w:basedOn w:val="DefaultParagraphFont"/>
-    <w:link w:val="Header"/>
+  <w:style w:type="character" w:customStyle="1" w:styleId="EncabezadoCar">
+    <w:name w:val="Encabezado Car"/>
+    <w:basedOn w:val="Fuentedeprrafopredeter"/>
+    <w:link w:val="Encabezado"/>
     <w:rsid w:val="001A3B3D"/>
   </w:style>
-  <w:style w:type="paragraph" w:styleId="Footer">
+  <w:style w:type="paragraph" w:styleId="Piedepgina">
     <w:name w:val="footer"/>
     <w:basedOn w:val="Normal"/>
-    <w:link w:val="FooterChar"/>
+    <w:link w:val="PiedepginaCar"/>
     <w:uiPriority w:val="99"/>
     <w:rsid w:val="001A3B3D"/>
     <w:pPr>
@@ -15439,16 +16531,16 @@
       </w:tabs>
     </w:pPr>
   </w:style>
-  <w:style w:type="character" w:customStyle="1" w:styleId="FooterChar">
-    <w:name w:val="Footer Char"/>
-    <w:basedOn w:val="DefaultParagraphFont"/>
-    <w:link w:val="Footer"/>
+  <w:style w:type="character" w:customStyle="1" w:styleId="PiedepginaCar">
+    <w:name w:val="Pie de página Car"/>
+    <w:basedOn w:val="Fuentedeprrafopredeter"/>
+    <w:link w:val="Piedepgina"/>
     <w:uiPriority w:val="99"/>
     <w:rsid w:val="001A3B3D"/>
   </w:style>
   <w:style w:type="paragraph" w:customStyle="1" w:styleId="Texto">
     <w:name w:val="Texto"/>
-    <w:basedOn w:val="BodyText"/>
+    <w:basedOn w:val="Textoindependiente"/>
     <w:link w:val="TextoCar"/>
     <w:qFormat/>
     <w:rsid w:val="001F6B79"/>
@@ -15458,7 +16550,7 @@
   </w:style>
   <w:style w:type="character" w:customStyle="1" w:styleId="TextoCar">
     <w:name w:val="Texto Car"/>
-    <w:basedOn w:val="BodyTextChar"/>
+    <w:basedOn w:val="TextoindependienteCar"/>
     <w:link w:val="Texto"/>
     <w:rsid w:val="001F6B79"/>
     <w:rPr>
@@ -15467,9 +16559,9 @@
       <w:lang w:val="x-none" w:eastAsia="x-none"/>
     </w:rPr>
   </w:style>
-  <w:style w:type="character" w:styleId="SubtleReference">
+  <w:style w:type="character" w:styleId="Referenciasutil">
     <w:name w:val="Subtle Reference"/>
-    <w:basedOn w:val="DefaultParagraphFont"/>
+    <w:basedOn w:val="Fuentedeprrafopredeter"/>
     <w:uiPriority w:val="31"/>
     <w:qFormat/>
     <w:rsid w:val="00184BDB"/>
@@ -15478,9 +16570,9 @@
       <w:color w:val="5A5A5A" w:themeColor="text1" w:themeTint="A5"/>
     </w:rPr>
   </w:style>
-  <w:style w:type="character" w:styleId="SubtleEmphasis">
+  <w:style w:type="character" w:styleId="nfasissutil">
     <w:name w:val="Subtle Emphasis"/>
-    <w:basedOn w:val="DefaultParagraphFont"/>
+    <w:basedOn w:val="Fuentedeprrafopredeter"/>
     <w:uiPriority w:val="19"/>
     <w:qFormat/>
     <w:rsid w:val="00184BDB"/>
@@ -15490,11 +16582,11 @@
       <w:color w:val="404040" w:themeColor="text1" w:themeTint="BF"/>
     </w:rPr>
   </w:style>
-  <w:style w:type="paragraph" w:styleId="Quote">
+  <w:style w:type="paragraph" w:styleId="Cita">
     <w:name w:val="Quote"/>
     <w:basedOn w:val="Normal"/>
     <w:next w:val="Normal"/>
-    <w:link w:val="QuoteChar"/>
+    <w:link w:val="CitaCar"/>
     <w:uiPriority w:val="29"/>
     <w:qFormat/>
     <w:rsid w:val="00A165A0"/>
@@ -15508,10 +16600,10 @@
       <w:color w:val="404040" w:themeColor="text1" w:themeTint="BF"/>
     </w:rPr>
   </w:style>
-  <w:style w:type="character" w:customStyle="1" w:styleId="QuoteChar">
-    <w:name w:val="Quote Char"/>
-    <w:basedOn w:val="DefaultParagraphFont"/>
-    <w:link w:val="Quote"/>
+  <w:style w:type="character" w:customStyle="1" w:styleId="CitaCar">
+    <w:name w:val="Cita Car"/>
+    <w:basedOn w:val="Fuentedeprrafopredeter"/>
+    <w:link w:val="Cita"/>
     <w:uiPriority w:val="29"/>
     <w:rsid w:val="00A165A0"/>
     <w:rPr>
@@ -15522,18 +16614,18 @@
       <w:lang w:val="es-MX"/>
     </w:rPr>
   </w:style>
-  <w:style w:type="character" w:styleId="Hyperlink">
+  <w:style w:type="character" w:styleId="Hipervnculo">
     <w:name w:val="Hyperlink"/>
-    <w:basedOn w:val="DefaultParagraphFont"/>
+    <w:basedOn w:val="Fuentedeprrafopredeter"/>
     <w:rsid w:val="00A165A0"/>
     <w:rPr>
       <w:color w:val="0563C1" w:themeColor="hyperlink"/>
       <w:u w:val="single"/>
     </w:rPr>
   </w:style>
-  <w:style w:type="character" w:styleId="UnresolvedMention">
+  <w:style w:type="character" w:styleId="Mencinsinresolver">
     <w:name w:val="Unresolved Mention"/>
-    <w:basedOn w:val="DefaultParagraphFont"/>
+    <w:basedOn w:val="Fuentedeprrafopredeter"/>
     <w:uiPriority w:val="99"/>
     <w:semiHidden/>
     <w:unhideWhenUsed/>
@@ -15543,9 +16635,9 @@
       <w:shd w:val="clear" w:color="auto" w:fill="E1DFDD"/>
     </w:rPr>
   </w:style>
-  <w:style w:type="character" w:styleId="Strong">
+  <w:style w:type="character" w:styleId="Textoennegrita">
     <w:name w:val="Strong"/>
-    <w:basedOn w:val="DefaultParagraphFont"/>
+    <w:basedOn w:val="Fuentedeprrafopredeter"/>
     <w:qFormat/>
     <w:rsid w:val="00807151"/>
     <w:rPr>
@@ -15570,22 +16662,22 @@
   </w:style>
   <w:style w:type="character" w:customStyle="1" w:styleId="normaltextrun">
     <w:name w:val="normaltextrun"/>
-    <w:basedOn w:val="DefaultParagraphFont"/>
+    <w:basedOn w:val="Fuentedeprrafopredeter"/>
     <w:rsid w:val="00E21C04"/>
   </w:style>
   <w:style w:type="character" w:customStyle="1" w:styleId="eop">
     <w:name w:val="eop"/>
-    <w:basedOn w:val="DefaultParagraphFont"/>
+    <w:basedOn w:val="Fuentedeprrafopredeter"/>
     <w:rsid w:val="00E21C04"/>
   </w:style>
   <w:style w:type="character" w:customStyle="1" w:styleId="scxw197108269">
     <w:name w:val="scxw197108269"/>
-    <w:basedOn w:val="DefaultParagraphFont"/>
+    <w:basedOn w:val="Fuentedeprrafopredeter"/>
     <w:rsid w:val="00E21C04"/>
   </w:style>
   <w:style w:type="character" w:customStyle="1" w:styleId="wacimagecontainer">
     <w:name w:val="wacimagecontainer"/>
-    <w:basedOn w:val="DefaultParagraphFont"/>
+    <w:basedOn w:val="Fuentedeprrafopredeter"/>
     <w:rsid w:val="00E21C04"/>
   </w:style>
   <w:style w:type="paragraph" w:styleId="NormalWeb">
@@ -15607,21 +16699,21 @@
   </w:style>
   <w:style w:type="character" w:customStyle="1" w:styleId="url">
     <w:name w:val="url"/>
-    <w:basedOn w:val="DefaultParagraphFont"/>
+    <w:basedOn w:val="Fuentedeprrafopredeter"/>
     <w:rsid w:val="00847ADF"/>
   </w:style>
-  <w:style w:type="character" w:styleId="FollowedHyperlink">
+  <w:style w:type="character" w:styleId="Hipervnculovisitado">
     <w:name w:val="FollowedHyperlink"/>
-    <w:basedOn w:val="DefaultParagraphFont"/>
+    <w:basedOn w:val="Fuentedeprrafopredeter"/>
     <w:rsid w:val="00C94C48"/>
     <w:rPr>
       <w:color w:val="954F72" w:themeColor="followedHyperlink"/>
       <w:u w:val="single"/>
     </w:rPr>
   </w:style>
-  <w:style w:type="table" w:styleId="TableGrid">
+  <w:style w:type="table" w:styleId="Tablaconcuadrcula">
     <w:name w:val="Table Grid"/>
-    <w:basedOn w:val="TableNormal"/>
+    <w:basedOn w:val="Tablanormal"/>
     <w:rsid w:val="005C2623"/>
     <w:tblPr>
       <w:tblBorders>
@@ -15655,9 +16747,9 @@
       <w:lang w:val="es-MX" w:eastAsia="x-none"/>
     </w:rPr>
   </w:style>
-  <w:style w:type="character" w:styleId="PlaceholderText">
+  <w:style w:type="character" w:styleId="Textodelmarcadordeposicin">
     <w:name w:val="Placeholder Text"/>
-    <w:basedOn w:val="DefaultParagraphFont"/>
+    <w:basedOn w:val="Fuentedeprrafopredeter"/>
     <w:uiPriority w:val="99"/>
     <w:semiHidden/>
     <w:rsid w:val="003A0BA0"/>
@@ -15665,9 +16757,9 @@
       <w:color w:val="666666"/>
     </w:rPr>
   </w:style>
-  <w:style w:type="character" w:styleId="Emphasis">
+  <w:style w:type="character" w:styleId="nfasis">
     <w:name w:val="Emphasis"/>
-    <w:basedOn w:val="DefaultParagraphFont"/>
+    <w:basedOn w:val="Fuentedeprrafopredeter"/>
     <w:uiPriority w:val="20"/>
     <w:qFormat/>
     <w:rsid w:val="00B60CBB"/>
@@ -15950,6 +17042,18 @@
 </file>
 
 <file path=customXml/item2.xml><?xml version="1.0" encoding="utf-8"?>
+<p:properties xmlns:p="http://schemas.microsoft.com/office/2006/metadata/properties" xmlns:xsi="http://www.w3.org/2001/XMLSchema-instance" xmlns:pc="http://schemas.microsoft.com/office/infopath/2007/PartnerControls">
+  <documentManagement>
+    <_activity xmlns="c19b3bda-700e-444f-a776-59a501f4fe16" xsi:nil="true"/>
+  </documentManagement>
+</p:properties>
+</file>
+
+<file path=customXml/item3.xml><?xml version="1.0" encoding="utf-8"?>
+<b:Sources xmlns:b="http://schemas.openxmlformats.org/officeDocument/2006/bibliography" xmlns="http://schemas.openxmlformats.org/officeDocument/2006/bibliography" SelectedStyle="\APA.XSL" StyleName="APA"/>
+</file>
+
+<file path=customXml/item4.xml><?xml version="1.0" encoding="utf-8"?>
 <ct:contentTypeSchema xmlns:ct="http://schemas.microsoft.com/office/2006/metadata/contentType" xmlns:ma="http://schemas.microsoft.com/office/2006/metadata/properties/metaAttributes" ct:_="" ma:_="" ma:contentTypeName="Document" ma:contentTypeID="0x0101001D9678D81260E049901AEEFA2B58080D" ma:contentTypeVersion="18" ma:contentTypeDescription="Create a new document." ma:contentTypeScope="" ma:versionID="8149ca544933b101c783e551bbdce28f">
   <xsd:schema xmlns:xsd="http://www.w3.org/2001/XMLSchema" xmlns:xs="http://www.w3.org/2001/XMLSchema" xmlns:p="http://schemas.microsoft.com/office/2006/metadata/properties" xmlns:ns3="c19b3bda-700e-444f-a776-59a501f4fe16" xmlns:ns4="71f37d54-61c6-4972-8050-c7702a1d4914" targetNamespace="http://schemas.microsoft.com/office/2006/metadata/properties" ma:root="true" ma:fieldsID="6bc5150e87a05daf2ae27f4e1718615c" ns3:_="" ns4:_="">
     <xsd:import namespace="c19b3bda-700e-444f-a776-59a501f4fe16"/>
@@ -16202,18 +17306,6 @@
 </ct:contentTypeSchema>
 </file>
 
-<file path=customXml/item3.xml><?xml version="1.0" encoding="utf-8"?>
-<b:Sources xmlns:b="http://schemas.openxmlformats.org/officeDocument/2006/bibliography" xmlns="http://schemas.openxmlformats.org/officeDocument/2006/bibliography" SelectedStyle="\APA.XSL" StyleName="APA"/>
-</file>
-
-<file path=customXml/item4.xml><?xml version="1.0" encoding="utf-8"?>
-<p:properties xmlns:p="http://schemas.microsoft.com/office/2006/metadata/properties" xmlns:xsi="http://www.w3.org/2001/XMLSchema-instance" xmlns:pc="http://schemas.microsoft.com/office/infopath/2007/PartnerControls">
-  <documentManagement>
-    <_activity xmlns="c19b3bda-700e-444f-a776-59a501f4fe16" xsi:nil="true"/>
-  </documentManagement>
-</p:properties>
-</file>
-
 <file path=customXml/itemProps1.xml><?xml version="1.0" encoding="utf-8"?>
 <ds:datastoreItem xmlns:ds="http://schemas.openxmlformats.org/officeDocument/2006/customXml" ds:itemID="{99CBF329-6057-42BA-AFD5-64320D9F04AE}">
   <ds:schemaRefs>
@@ -16223,6 +17315,24 @@
 </file>
 
 <file path=customXml/itemProps2.xml><?xml version="1.0" encoding="utf-8"?>
+<ds:datastoreItem xmlns:ds="http://schemas.openxmlformats.org/officeDocument/2006/customXml" ds:itemID="{4CF6A621-A36A-437E-8DF4-2B365729A1B7}">
+  <ds:schemaRefs>
+    <ds:schemaRef ds:uri="http://schemas.microsoft.com/office/2006/metadata/properties"/>
+    <ds:schemaRef ds:uri="http://schemas.microsoft.com/office/infopath/2007/PartnerControls"/>
+    <ds:schemaRef ds:uri="c19b3bda-700e-444f-a776-59a501f4fe16"/>
+  </ds:schemaRefs>
+</ds:datastoreItem>
+</file>
+
+<file path=customXml/itemProps3.xml><?xml version="1.0" encoding="utf-8"?>
+<ds:datastoreItem xmlns:ds="http://schemas.openxmlformats.org/officeDocument/2006/customXml" ds:itemID="{9E966C7F-158E-4883-86A6-4454069232BB}">
+  <ds:schemaRefs>
+    <ds:schemaRef ds:uri="http://schemas.openxmlformats.org/officeDocument/2006/bibliography"/>
+  </ds:schemaRefs>
+</ds:datastoreItem>
+</file>
+
+<file path=customXml/itemProps4.xml><?xml version="1.0" encoding="utf-8"?>
 <ds:datastoreItem xmlns:ds="http://schemas.openxmlformats.org/officeDocument/2006/customXml" ds:itemID="{B15E51D9-CEAB-4644-9DC0-B9B4544E4F6F}">
   <ds:schemaRefs>
     <ds:schemaRef ds:uri="http://schemas.microsoft.com/office/2006/metadata/contentType"/>
@@ -16239,22 +17349,4 @@
     <ds:schemaRef ds:uri="http://schemas.microsoft.com/internal/obd"/>
   </ds:schemaRefs>
 </ds:datastoreItem>
-</file>
-
-<file path=customXml/itemProps3.xml><?xml version="1.0" encoding="utf-8"?>
-<ds:datastoreItem xmlns:ds="http://schemas.openxmlformats.org/officeDocument/2006/customXml" ds:itemID="{9E966C7F-158E-4883-86A6-4454069232BB}">
-  <ds:schemaRefs>
-    <ds:schemaRef ds:uri="http://schemas.openxmlformats.org/officeDocument/2006/bibliography"/>
-  </ds:schemaRefs>
-</ds:datastoreItem>
-</file>
-
-<file path=customXml/itemProps4.xml><?xml version="1.0" encoding="utf-8"?>
-<ds:datastoreItem xmlns:ds="http://schemas.openxmlformats.org/officeDocument/2006/customXml" ds:itemID="{4CF6A621-A36A-437E-8DF4-2B365729A1B7}">
-  <ds:schemaRefs>
-    <ds:schemaRef ds:uri="http://schemas.microsoft.com/office/2006/metadata/properties"/>
-    <ds:schemaRef ds:uri="http://schemas.microsoft.com/office/infopath/2007/PartnerControls"/>
-    <ds:schemaRef ds:uri="c19b3bda-700e-444f-a776-59a501f4fe16"/>
-  </ds:schemaRefs>
-</ds:datastoreItem>
 </file>
</xml_diff>